<commit_message>
solve insertion sort tasks
</commit_message>
<xml_diff>
--- a/Sortieren/Insertion_Sort.docx
+++ b/Sortieren/Insertion_Sort.docx
@@ -776,18 +776,7 @@
                 <w:szCs w:val="24"/>
                 <w:lang w:val="de-DE"/>
               </w:rPr>
-              <w:t>Färbe</w:t>
-            </w:r>
-            <w:r>
-              <w:rPr>
-                <w:rFonts w:cstheme="minorHAnsi"/>
-                <w:bCs/>
-                <w:noProof/>
-                <w:sz w:val="24"/>
-                <w:szCs w:val="24"/>
-                <w:lang w:val="de-DE"/>
-              </w:rPr>
-              <w:t xml:space="preserve"> </w:t>
+              <w:t xml:space="preserve">Färbe </w:t>
             </w:r>
           </w:p>
         </w:tc>
@@ -936,18 +925,43 @@
               <w:rPr>
                 <w:rFonts w:cstheme="minorHAnsi"/>
                 <w:b/>
-                <w:noProof/>
-                <w:lang w:val="de-DE"/>
-              </w:rPr>
-            </w:pPr>
-            <w:r>
-              <w:rPr>
-                <w:rFonts w:cstheme="minorHAnsi"/>
+                <w:bCs/>
+                <w:noProof/>
+                <w:sz w:val="18"/>
+                <w:szCs w:val="18"/>
+                <w:lang w:val="de-DE"/>
+              </w:rPr>
+            </w:pPr>
+            <w:proofErr w:type="spellStart"/>
+            <w:proofErr w:type="gramStart"/>
+            <w:r>
+              <w:rPr>
                 <w:b/>
-                <w:noProof/>
-                <w:lang w:val="de-DE"/>
-              </w:rPr>
-              <w:t>zahl[1]</w:t>
+                <w:bCs/>
+                <w:sz w:val="18"/>
+                <w:szCs w:val="18"/>
+              </w:rPr>
+              <w:t>zahlen</w:t>
+            </w:r>
+            <w:proofErr w:type="spellEnd"/>
+            <w:r>
+              <w:rPr>
+                <w:b/>
+                <w:bCs/>
+                <w:sz w:val="18"/>
+                <w:szCs w:val="18"/>
+              </w:rPr>
+              <w:t>[</w:t>
+            </w:r>
+            <w:proofErr w:type="gramEnd"/>
+            <w:r>
+              <w:rPr>
+                <w:b/>
+                <w:bCs/>
+                <w:sz w:val="18"/>
+                <w:szCs w:val="18"/>
+              </w:rPr>
+              <w:t>0]</w:t>
             </w:r>
           </w:p>
         </w:tc>
@@ -962,36 +976,43 @@
               <w:rPr>
                 <w:rFonts w:cstheme="minorHAnsi"/>
                 <w:b/>
-                <w:noProof/>
-                <w:lang w:val="de-DE"/>
-              </w:rPr>
-            </w:pPr>
-            <w:r>
-              <w:rPr>
-                <w:rFonts w:cstheme="minorHAnsi"/>
+                <w:bCs/>
+                <w:noProof/>
+                <w:sz w:val="18"/>
+                <w:szCs w:val="18"/>
+                <w:lang w:val="de-DE"/>
+              </w:rPr>
+            </w:pPr>
+            <w:proofErr w:type="spellStart"/>
+            <w:proofErr w:type="gramStart"/>
+            <w:r>
+              <w:rPr>
                 <w:b/>
-                <w:noProof/>
-                <w:lang w:val="de-DE"/>
-              </w:rPr>
-              <w:t>zahl[</w:t>
-            </w:r>
-            <w:r>
-              <w:rPr>
-                <w:rFonts w:cstheme="minorHAnsi"/>
+                <w:bCs/>
+                <w:sz w:val="18"/>
+                <w:szCs w:val="18"/>
+              </w:rPr>
+              <w:t>zahlen</w:t>
+            </w:r>
+            <w:proofErr w:type="spellEnd"/>
+            <w:r>
+              <w:rPr>
                 <w:b/>
-                <w:noProof/>
-                <w:lang w:val="de-DE"/>
-              </w:rPr>
-              <w:t>2</w:t>
-            </w:r>
-            <w:r>
-              <w:rPr>
-                <w:rFonts w:cstheme="minorHAnsi"/>
+                <w:bCs/>
+                <w:sz w:val="18"/>
+                <w:szCs w:val="18"/>
+              </w:rPr>
+              <w:t>[</w:t>
+            </w:r>
+            <w:proofErr w:type="gramEnd"/>
+            <w:r>
+              <w:rPr>
                 <w:b/>
-                <w:noProof/>
-                <w:lang w:val="de-DE"/>
-              </w:rPr>
-              <w:t>]</w:t>
+                <w:bCs/>
+                <w:sz w:val="18"/>
+                <w:szCs w:val="18"/>
+              </w:rPr>
+              <w:t>1]</w:t>
             </w:r>
           </w:p>
         </w:tc>
@@ -1006,36 +1027,43 @@
               <w:rPr>
                 <w:rFonts w:cstheme="minorHAnsi"/>
                 <w:b/>
-                <w:noProof/>
-                <w:lang w:val="de-DE"/>
-              </w:rPr>
-            </w:pPr>
-            <w:r>
-              <w:rPr>
-                <w:rFonts w:cstheme="minorHAnsi"/>
+                <w:bCs/>
+                <w:noProof/>
+                <w:sz w:val="18"/>
+                <w:szCs w:val="18"/>
+                <w:lang w:val="de-DE"/>
+              </w:rPr>
+            </w:pPr>
+            <w:proofErr w:type="spellStart"/>
+            <w:proofErr w:type="gramStart"/>
+            <w:r>
+              <w:rPr>
                 <w:b/>
-                <w:noProof/>
-                <w:lang w:val="de-DE"/>
-              </w:rPr>
-              <w:t>zahl[</w:t>
-            </w:r>
-            <w:r>
-              <w:rPr>
-                <w:rFonts w:cstheme="minorHAnsi"/>
+                <w:bCs/>
+                <w:sz w:val="18"/>
+                <w:szCs w:val="18"/>
+              </w:rPr>
+              <w:t>zahlen</w:t>
+            </w:r>
+            <w:proofErr w:type="spellEnd"/>
+            <w:r>
+              <w:rPr>
                 <w:b/>
-                <w:noProof/>
-                <w:lang w:val="de-DE"/>
-              </w:rPr>
-              <w:t>3</w:t>
-            </w:r>
-            <w:r>
-              <w:rPr>
-                <w:rFonts w:cstheme="minorHAnsi"/>
+                <w:bCs/>
+                <w:sz w:val="18"/>
+                <w:szCs w:val="18"/>
+              </w:rPr>
+              <w:t>[</w:t>
+            </w:r>
+            <w:proofErr w:type="gramEnd"/>
+            <w:r>
+              <w:rPr>
                 <w:b/>
-                <w:noProof/>
-                <w:lang w:val="de-DE"/>
-              </w:rPr>
-              <w:t>]</w:t>
+                <w:bCs/>
+                <w:sz w:val="18"/>
+                <w:szCs w:val="18"/>
+              </w:rPr>
+              <w:t>2]</w:t>
             </w:r>
           </w:p>
         </w:tc>
@@ -1050,36 +1078,43 @@
               <w:rPr>
                 <w:rFonts w:cstheme="minorHAnsi"/>
                 <w:b/>
-                <w:noProof/>
-                <w:lang w:val="de-DE"/>
-              </w:rPr>
-            </w:pPr>
-            <w:r>
-              <w:rPr>
-                <w:rFonts w:cstheme="minorHAnsi"/>
+                <w:bCs/>
+                <w:noProof/>
+                <w:sz w:val="18"/>
+                <w:szCs w:val="18"/>
+                <w:lang w:val="de-DE"/>
+              </w:rPr>
+            </w:pPr>
+            <w:proofErr w:type="spellStart"/>
+            <w:proofErr w:type="gramStart"/>
+            <w:r>
+              <w:rPr>
                 <w:b/>
-                <w:noProof/>
-                <w:lang w:val="de-DE"/>
-              </w:rPr>
-              <w:t>zahl[</w:t>
-            </w:r>
-            <w:r>
-              <w:rPr>
-                <w:rFonts w:cstheme="minorHAnsi"/>
+                <w:bCs/>
+                <w:sz w:val="18"/>
+                <w:szCs w:val="18"/>
+              </w:rPr>
+              <w:t>zahlen</w:t>
+            </w:r>
+            <w:proofErr w:type="spellEnd"/>
+            <w:r>
+              <w:rPr>
                 <w:b/>
-                <w:noProof/>
-                <w:lang w:val="de-DE"/>
-              </w:rPr>
-              <w:t>4</w:t>
-            </w:r>
-            <w:r>
-              <w:rPr>
-                <w:rFonts w:cstheme="minorHAnsi"/>
+                <w:bCs/>
+                <w:sz w:val="18"/>
+                <w:szCs w:val="18"/>
+              </w:rPr>
+              <w:t>[</w:t>
+            </w:r>
+            <w:proofErr w:type="gramEnd"/>
+            <w:r>
+              <w:rPr>
                 <w:b/>
-                <w:noProof/>
-                <w:lang w:val="de-DE"/>
-              </w:rPr>
-              <w:t>]</w:t>
+                <w:bCs/>
+                <w:sz w:val="18"/>
+                <w:szCs w:val="18"/>
+              </w:rPr>
+              <w:t>3]</w:t>
             </w:r>
           </w:p>
         </w:tc>
@@ -1094,36 +1129,43 @@
               <w:rPr>
                 <w:rFonts w:cstheme="minorHAnsi"/>
                 <w:b/>
-                <w:noProof/>
-                <w:lang w:val="de-DE"/>
-              </w:rPr>
-            </w:pPr>
-            <w:r>
-              <w:rPr>
-                <w:rFonts w:cstheme="minorHAnsi"/>
+                <w:bCs/>
+                <w:noProof/>
+                <w:sz w:val="18"/>
+                <w:szCs w:val="18"/>
+                <w:lang w:val="de-DE"/>
+              </w:rPr>
+            </w:pPr>
+            <w:proofErr w:type="spellStart"/>
+            <w:proofErr w:type="gramStart"/>
+            <w:r>
+              <w:rPr>
                 <w:b/>
-                <w:noProof/>
-                <w:lang w:val="de-DE"/>
-              </w:rPr>
-              <w:t>zahl[</w:t>
-            </w:r>
-            <w:r>
-              <w:rPr>
-                <w:rFonts w:cstheme="minorHAnsi"/>
+                <w:bCs/>
+                <w:sz w:val="18"/>
+                <w:szCs w:val="18"/>
+              </w:rPr>
+              <w:t>zahlen</w:t>
+            </w:r>
+            <w:proofErr w:type="spellEnd"/>
+            <w:r>
+              <w:rPr>
                 <w:b/>
-                <w:noProof/>
-                <w:lang w:val="de-DE"/>
-              </w:rPr>
-              <w:t>4</w:t>
-            </w:r>
-            <w:r>
-              <w:rPr>
-                <w:rFonts w:cstheme="minorHAnsi"/>
+                <w:bCs/>
+                <w:sz w:val="18"/>
+                <w:szCs w:val="18"/>
+              </w:rPr>
+              <w:t>[</w:t>
+            </w:r>
+            <w:proofErr w:type="gramEnd"/>
+            <w:r>
+              <w:rPr>
                 <w:b/>
-                <w:noProof/>
-                <w:lang w:val="de-DE"/>
-              </w:rPr>
-              <w:t>]</w:t>
+                <w:bCs/>
+                <w:sz w:val="18"/>
+                <w:szCs w:val="18"/>
+              </w:rPr>
+              <w:t>4]</w:t>
             </w:r>
           </w:p>
         </w:tc>
@@ -1138,36 +1180,43 @@
               <w:rPr>
                 <w:rFonts w:cstheme="minorHAnsi"/>
                 <w:b/>
-                <w:noProof/>
-                <w:lang w:val="de-DE"/>
-              </w:rPr>
-            </w:pPr>
-            <w:r>
-              <w:rPr>
-                <w:rFonts w:cstheme="minorHAnsi"/>
+                <w:bCs/>
+                <w:noProof/>
+                <w:sz w:val="18"/>
+                <w:szCs w:val="18"/>
+                <w:lang w:val="de-DE"/>
+              </w:rPr>
+            </w:pPr>
+            <w:proofErr w:type="spellStart"/>
+            <w:proofErr w:type="gramStart"/>
+            <w:r>
+              <w:rPr>
                 <w:b/>
-                <w:noProof/>
-                <w:lang w:val="de-DE"/>
-              </w:rPr>
-              <w:t>zahl[</w:t>
-            </w:r>
-            <w:r>
-              <w:rPr>
-                <w:rFonts w:cstheme="minorHAnsi"/>
+                <w:bCs/>
+                <w:sz w:val="18"/>
+                <w:szCs w:val="18"/>
+              </w:rPr>
+              <w:t>zahlen</w:t>
+            </w:r>
+            <w:proofErr w:type="spellEnd"/>
+            <w:r>
+              <w:rPr>
                 <w:b/>
-                <w:noProof/>
-                <w:lang w:val="de-DE"/>
-              </w:rPr>
-              <w:t>5</w:t>
-            </w:r>
-            <w:r>
-              <w:rPr>
-                <w:rFonts w:cstheme="minorHAnsi"/>
+                <w:bCs/>
+                <w:sz w:val="18"/>
+                <w:szCs w:val="18"/>
+              </w:rPr>
+              <w:t>[</w:t>
+            </w:r>
+            <w:proofErr w:type="gramEnd"/>
+            <w:r>
+              <w:rPr>
                 <w:b/>
-                <w:noProof/>
-                <w:lang w:val="de-DE"/>
-              </w:rPr>
-              <w:t>]</w:t>
+                <w:bCs/>
+                <w:sz w:val="18"/>
+                <w:szCs w:val="18"/>
+              </w:rPr>
+              <w:t>4]</w:t>
             </w:r>
           </w:p>
         </w:tc>
@@ -1182,36 +1231,43 @@
               <w:rPr>
                 <w:rFonts w:cstheme="minorHAnsi"/>
                 <w:b/>
-                <w:noProof/>
-                <w:lang w:val="de-DE"/>
-              </w:rPr>
-            </w:pPr>
-            <w:r>
-              <w:rPr>
-                <w:rFonts w:cstheme="minorHAnsi"/>
+                <w:bCs/>
+                <w:noProof/>
+                <w:sz w:val="18"/>
+                <w:szCs w:val="18"/>
+                <w:lang w:val="de-DE"/>
+              </w:rPr>
+            </w:pPr>
+            <w:proofErr w:type="spellStart"/>
+            <w:proofErr w:type="gramStart"/>
+            <w:r>
+              <w:rPr>
                 <w:b/>
-                <w:noProof/>
-                <w:lang w:val="de-DE"/>
-              </w:rPr>
-              <w:t>zahl[</w:t>
-            </w:r>
-            <w:r>
-              <w:rPr>
-                <w:rFonts w:cstheme="minorHAnsi"/>
+                <w:bCs/>
+                <w:sz w:val="18"/>
+                <w:szCs w:val="18"/>
+              </w:rPr>
+              <w:t>zahlen</w:t>
+            </w:r>
+            <w:proofErr w:type="spellEnd"/>
+            <w:r>
+              <w:rPr>
                 <w:b/>
-                <w:noProof/>
-                <w:lang w:val="de-DE"/>
-              </w:rPr>
-              <w:t>6</w:t>
-            </w:r>
-            <w:r>
-              <w:rPr>
-                <w:rFonts w:cstheme="minorHAnsi"/>
+                <w:bCs/>
+                <w:sz w:val="18"/>
+                <w:szCs w:val="18"/>
+              </w:rPr>
+              <w:t>[</w:t>
+            </w:r>
+            <w:proofErr w:type="gramEnd"/>
+            <w:r>
+              <w:rPr>
                 <w:b/>
-                <w:noProof/>
-                <w:lang w:val="de-DE"/>
-              </w:rPr>
-              <w:t>]</w:t>
+                <w:bCs/>
+                <w:sz w:val="18"/>
+                <w:szCs w:val="18"/>
+              </w:rPr>
+              <w:t>5]</w:t>
             </w:r>
           </w:p>
         </w:tc>
@@ -1226,36 +1282,43 @@
               <w:rPr>
                 <w:rFonts w:cstheme="minorHAnsi"/>
                 <w:b/>
-                <w:noProof/>
-                <w:lang w:val="de-DE"/>
-              </w:rPr>
-            </w:pPr>
-            <w:r>
-              <w:rPr>
-                <w:rFonts w:cstheme="minorHAnsi"/>
+                <w:bCs/>
+                <w:noProof/>
+                <w:sz w:val="18"/>
+                <w:szCs w:val="18"/>
+                <w:lang w:val="de-DE"/>
+              </w:rPr>
+            </w:pPr>
+            <w:proofErr w:type="spellStart"/>
+            <w:proofErr w:type="gramStart"/>
+            <w:r>
+              <w:rPr>
                 <w:b/>
-                <w:noProof/>
-                <w:lang w:val="de-DE"/>
-              </w:rPr>
-              <w:t>zahl[</w:t>
-            </w:r>
-            <w:r>
-              <w:rPr>
-                <w:rFonts w:cstheme="minorHAnsi"/>
+                <w:bCs/>
+                <w:sz w:val="18"/>
+                <w:szCs w:val="18"/>
+              </w:rPr>
+              <w:t>zahlen</w:t>
+            </w:r>
+            <w:proofErr w:type="spellEnd"/>
+            <w:r>
+              <w:rPr>
                 <w:b/>
-                <w:noProof/>
-                <w:lang w:val="de-DE"/>
-              </w:rPr>
-              <w:t>7</w:t>
-            </w:r>
-            <w:r>
-              <w:rPr>
-                <w:rFonts w:cstheme="minorHAnsi"/>
+                <w:bCs/>
+                <w:sz w:val="18"/>
+                <w:szCs w:val="18"/>
+              </w:rPr>
+              <w:t>[</w:t>
+            </w:r>
+            <w:proofErr w:type="gramEnd"/>
+            <w:r>
+              <w:rPr>
                 <w:b/>
-                <w:noProof/>
-                <w:lang w:val="de-DE"/>
-              </w:rPr>
-              <w:t>]</w:t>
+                <w:bCs/>
+                <w:sz w:val="18"/>
+                <w:szCs w:val="18"/>
+              </w:rPr>
+              <w:t>6]</w:t>
             </w:r>
           </w:p>
         </w:tc>
@@ -1270,36 +1333,43 @@
               <w:rPr>
                 <w:rFonts w:cstheme="minorHAnsi"/>
                 <w:b/>
-                <w:noProof/>
-                <w:lang w:val="de-DE"/>
-              </w:rPr>
-            </w:pPr>
-            <w:r>
-              <w:rPr>
-                <w:rFonts w:cstheme="minorHAnsi"/>
+                <w:bCs/>
+                <w:noProof/>
+                <w:sz w:val="18"/>
+                <w:szCs w:val="18"/>
+                <w:lang w:val="de-DE"/>
+              </w:rPr>
+            </w:pPr>
+            <w:proofErr w:type="spellStart"/>
+            <w:proofErr w:type="gramStart"/>
+            <w:r>
+              <w:rPr>
                 <w:b/>
-                <w:noProof/>
-                <w:lang w:val="de-DE"/>
-              </w:rPr>
-              <w:t>zahl[</w:t>
-            </w:r>
-            <w:r>
-              <w:rPr>
-                <w:rFonts w:cstheme="minorHAnsi"/>
+                <w:bCs/>
+                <w:sz w:val="18"/>
+                <w:szCs w:val="18"/>
+              </w:rPr>
+              <w:t>zahlen</w:t>
+            </w:r>
+            <w:proofErr w:type="spellEnd"/>
+            <w:r>
+              <w:rPr>
                 <w:b/>
-                <w:noProof/>
-                <w:lang w:val="de-DE"/>
-              </w:rPr>
-              <w:t>8</w:t>
-            </w:r>
-            <w:r>
-              <w:rPr>
-                <w:rFonts w:cstheme="minorHAnsi"/>
+                <w:bCs/>
+                <w:sz w:val="18"/>
+                <w:szCs w:val="18"/>
+              </w:rPr>
+              <w:t>[</w:t>
+            </w:r>
+            <w:proofErr w:type="gramEnd"/>
+            <w:r>
+              <w:rPr>
                 <w:b/>
-                <w:noProof/>
-                <w:lang w:val="de-DE"/>
-              </w:rPr>
-              <w:t>]</w:t>
+                <w:bCs/>
+                <w:sz w:val="18"/>
+                <w:szCs w:val="18"/>
+              </w:rPr>
+              <w:t>7]</w:t>
             </w:r>
           </w:p>
         </w:tc>
@@ -1314,36 +1384,43 @@
               <w:rPr>
                 <w:rFonts w:cstheme="minorHAnsi"/>
                 <w:b/>
-                <w:noProof/>
-                <w:lang w:val="de-DE"/>
-              </w:rPr>
-            </w:pPr>
-            <w:r>
-              <w:rPr>
-                <w:rFonts w:cstheme="minorHAnsi"/>
+                <w:bCs/>
+                <w:noProof/>
+                <w:sz w:val="18"/>
+                <w:szCs w:val="18"/>
+                <w:lang w:val="de-DE"/>
+              </w:rPr>
+            </w:pPr>
+            <w:proofErr w:type="spellStart"/>
+            <w:proofErr w:type="gramStart"/>
+            <w:r>
+              <w:rPr>
                 <w:b/>
-                <w:noProof/>
-                <w:lang w:val="de-DE"/>
-              </w:rPr>
-              <w:t>zahl[</w:t>
-            </w:r>
-            <w:r>
-              <w:rPr>
-                <w:rFonts w:cstheme="minorHAnsi"/>
+                <w:bCs/>
+                <w:sz w:val="18"/>
+                <w:szCs w:val="18"/>
+              </w:rPr>
+              <w:t>zahlen</w:t>
+            </w:r>
+            <w:proofErr w:type="spellEnd"/>
+            <w:r>
+              <w:rPr>
                 <w:b/>
-                <w:noProof/>
-                <w:lang w:val="de-DE"/>
-              </w:rPr>
-              <w:t>9</w:t>
-            </w:r>
-            <w:r>
-              <w:rPr>
-                <w:rFonts w:cstheme="minorHAnsi"/>
+                <w:bCs/>
+                <w:sz w:val="18"/>
+                <w:szCs w:val="18"/>
+              </w:rPr>
+              <w:t>[</w:t>
+            </w:r>
+            <w:proofErr w:type="gramEnd"/>
+            <w:r>
+              <w:rPr>
                 <w:b/>
-                <w:noProof/>
-                <w:lang w:val="de-DE"/>
-              </w:rPr>
-              <w:t>]</w:t>
+                <w:bCs/>
+                <w:sz w:val="18"/>
+                <w:szCs w:val="18"/>
+              </w:rPr>
+              <w:t>8]</w:t>
             </w:r>
           </w:p>
         </w:tc>
@@ -3116,8 +3193,2441 @@
         </w:rPr>
       </w:pPr>
     </w:p>
+    <w:p>
+      <w:pPr>
+        <w:spacing w:before="120" w:after="0" w:line="240" w:lineRule="auto"/>
+        <w:rPr>
+          <w:b/>
+          <w:bCs/>
+          <w:noProof/>
+          <w:sz w:val="24"/>
+          <w:szCs w:val="24"/>
+        </w:rPr>
+      </w:pPr>
+      <w:r>
+        <w:rPr>
+          <w:b/>
+          <w:bCs/>
+          <w:noProof/>
+          <w:sz w:val="24"/>
+          <w:szCs w:val="24"/>
+        </w:rPr>
+        <w:lastRenderedPageBreak/>
+        <w:t>Aufgabe 3: Der Inserttion Sort-Algorithmus</w:t>
+      </w:r>
+    </w:p>
+    <w:p>
+      <w:pPr>
+        <w:spacing w:before="120" w:after="120" w:line="240" w:lineRule="auto"/>
+        <w:jc w:val="both"/>
+        <w:rPr>
+          <w:rFonts w:cstheme="minorHAnsi"/>
+          <w:bCs/>
+          <w:lang w:val="de-DE"/>
+        </w:rPr>
+      </w:pPr>
+      <w:r>
+        <w:rPr>
+          <w:rFonts w:cstheme="minorHAnsi"/>
+          <w:bCs/>
+          <w:lang w:val="de-DE"/>
+        </w:rPr>
+        <w:t>Fügen Sie die Pseudocode-Schnipsel auf der rechten Seite so in das Struktogramm ein, dass das Struktogramm den korrekten Algorithmus repräsentiert.</w:t>
+      </w:r>
+    </w:p>
+    <w:p>
+      <w:pPr>
+        <w:spacing w:before="120" w:after="0" w:line="240" w:lineRule="auto"/>
+        <w:rPr>
+          <w:rFonts w:cstheme="minorHAnsi"/>
+          <w:bCs/>
+          <w:lang w:val="de-DE"/>
+        </w:rPr>
+      </w:pPr>
+      <w:r>
+        <w:rPr>
+          <w:noProof/>
+        </w:rPr>
+        <mc:AlternateContent>
+          <mc:Choice Requires="wps">
+            <w:drawing>
+              <wp:anchor distT="0" distB="0" distL="114300" distR="114300" simplePos="0" relativeHeight="251669504" behindDoc="0" locked="0" layoutInCell="1" allowOverlap="1" wp14:anchorId="53585D96" wp14:editId="20A2AF72">
+                <wp:simplePos x="0" y="0"/>
+                <wp:positionH relativeFrom="column">
+                  <wp:posOffset>2381250</wp:posOffset>
+                </wp:positionH>
+                <wp:positionV relativeFrom="paragraph">
+                  <wp:posOffset>2054860</wp:posOffset>
+                </wp:positionV>
+                <wp:extent cx="1303020" cy="266700"/>
+                <wp:effectExtent l="0" t="0" r="11430" b="19050"/>
+                <wp:wrapNone/>
+                <wp:docPr id="1615483873" name="Rechteck 1"/>
+                <wp:cNvGraphicFramePr/>
+                <a:graphic xmlns:a="http://schemas.openxmlformats.org/drawingml/2006/main">
+                  <a:graphicData uri="http://schemas.microsoft.com/office/word/2010/wordprocessingShape">
+                    <wps:wsp>
+                      <wps:cNvSpPr/>
+                      <wps:spPr>
+                        <a:xfrm>
+                          <a:off x="0" y="0"/>
+                          <a:ext cx="1303020" cy="266700"/>
+                        </a:xfrm>
+                        <a:prstGeom prst="rect">
+                          <a:avLst/>
+                        </a:prstGeom>
+                        <a:solidFill>
+                          <a:schemeClr val="accent4">
+                            <a:lumMod val="20000"/>
+                            <a:lumOff val="80000"/>
+                          </a:schemeClr>
+                        </a:solidFill>
+                      </wps:spPr>
+                      <wps:style>
+                        <a:lnRef idx="2">
+                          <a:schemeClr val="accent4">
+                            <a:shade val="15000"/>
+                          </a:schemeClr>
+                        </a:lnRef>
+                        <a:fillRef idx="1">
+                          <a:schemeClr val="accent4"/>
+                        </a:fillRef>
+                        <a:effectRef idx="0">
+                          <a:schemeClr val="accent4"/>
+                        </a:effectRef>
+                        <a:fontRef idx="minor">
+                          <a:schemeClr val="lt1"/>
+                        </a:fontRef>
+                      </wps:style>
+                      <wps:txbx>
+                        <w:txbxContent>
+                          <w:p>
+                            <w:pPr>
+                              <w:jc w:val="center"/>
+                              <w:rPr>
+                                <w:color w:val="000000" w:themeColor="text1"/>
+                                <w:sz w:val="20"/>
+                                <w:szCs w:val="20"/>
+                              </w:rPr>
+                            </w:pPr>
+                          </w:p>
+                        </w:txbxContent>
+                      </wps:txbx>
+                      <wps:bodyPr rot="0" spcFirstLastPara="0" vertOverflow="overflow" horzOverflow="overflow" vert="horz" wrap="square" lIns="91440" tIns="45720" rIns="91440" bIns="45720" numCol="1" spcCol="0" rtlCol="0" fromWordArt="0" anchor="ctr" anchorCtr="0" forceAA="0" compatLnSpc="1">
+                        <a:prstTxWarp prst="textNoShape">
+                          <a:avLst/>
+                        </a:prstTxWarp>
+                        <a:noAutofit/>
+                      </wps:bodyPr>
+                    </wps:wsp>
+                  </a:graphicData>
+                </a:graphic>
+                <wp14:sizeRelH relativeFrom="margin">
+                  <wp14:pctWidth>0</wp14:pctWidth>
+                </wp14:sizeRelH>
+                <wp14:sizeRelV relativeFrom="margin">
+                  <wp14:pctHeight>0</wp14:pctHeight>
+                </wp14:sizeRelV>
+              </wp:anchor>
+            </w:drawing>
+          </mc:Choice>
+          <mc:Fallback>
+            <w:pict>
+              <v:rect w14:anchorId="53585D96" id="Rechteck 1" o:spid="_x0000_s1026" style="position:absolute;margin-left:187.5pt;margin-top:161.8pt;width:102.6pt;height:21pt;z-index:251669504;visibility:visible;mso-wrap-style:square;mso-width-percent:0;mso-height-percent:0;mso-wrap-distance-left:9pt;mso-wrap-distance-top:0;mso-wrap-distance-right:9pt;mso-wrap-distance-bottom:0;mso-position-horizontal:absolute;mso-position-horizontal-relative:text;mso-position-vertical:absolute;mso-position-vertical-relative:text;mso-width-percent:0;mso-height-percent:0;mso-width-relative:margin;mso-height-relative:margin;v-text-anchor:middle" o:gfxdata="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" fillcolor="#fff2cc [663]" strokecolor="#261c00 [487]" strokeweight="1pt">
+                <v:textbox>
+                  <w:txbxContent>
+                    <w:p>
+                      <w:pPr>
+                        <w:jc w:val="center"/>
+                        <w:rPr>
+                          <w:color w:val="000000" w:themeColor="text1"/>
+                          <w:sz w:val="20"/>
+                          <w:szCs w:val="20"/>
+                        </w:rPr>
+                      </w:pPr>
+                    </w:p>
+                  </w:txbxContent>
+                </v:textbox>
+              </v:rect>
+            </w:pict>
+          </mc:Fallback>
+        </mc:AlternateContent>
+      </w:r>
+      <w:r>
+        <w:rPr>
+          <w:noProof/>
+        </w:rPr>
+        <mc:AlternateContent>
+          <mc:Choice Requires="wps">
+            <w:drawing>
+              <wp:anchor distT="0" distB="0" distL="114300" distR="114300" simplePos="0" relativeHeight="251663360" behindDoc="0" locked="0" layoutInCell="1" allowOverlap="1" wp14:anchorId="28110C40" wp14:editId="3C178434">
+                <wp:simplePos x="0" y="0"/>
+                <wp:positionH relativeFrom="column">
+                  <wp:posOffset>2114550</wp:posOffset>
+                </wp:positionH>
+                <wp:positionV relativeFrom="paragraph">
+                  <wp:posOffset>1757680</wp:posOffset>
+                </wp:positionV>
+                <wp:extent cx="1013460" cy="266700"/>
+                <wp:effectExtent l="0" t="0" r="15240" b="19050"/>
+                <wp:wrapNone/>
+                <wp:docPr id="1632731981" name="Rechteck 1"/>
+                <wp:cNvGraphicFramePr/>
+                <a:graphic xmlns:a="http://schemas.openxmlformats.org/drawingml/2006/main">
+                  <a:graphicData uri="http://schemas.microsoft.com/office/word/2010/wordprocessingShape">
+                    <wps:wsp>
+                      <wps:cNvSpPr/>
+                      <wps:spPr>
+                        <a:xfrm>
+                          <a:off x="0" y="0"/>
+                          <a:ext cx="1013460" cy="266700"/>
+                        </a:xfrm>
+                        <a:prstGeom prst="rect">
+                          <a:avLst/>
+                        </a:prstGeom>
+                        <a:solidFill>
+                          <a:schemeClr val="accent4">
+                            <a:lumMod val="20000"/>
+                            <a:lumOff val="80000"/>
+                          </a:schemeClr>
+                        </a:solidFill>
+                      </wps:spPr>
+                      <wps:style>
+                        <a:lnRef idx="2">
+                          <a:schemeClr val="accent4">
+                            <a:shade val="15000"/>
+                          </a:schemeClr>
+                        </a:lnRef>
+                        <a:fillRef idx="1">
+                          <a:schemeClr val="accent4"/>
+                        </a:fillRef>
+                        <a:effectRef idx="0">
+                          <a:schemeClr val="accent4"/>
+                        </a:effectRef>
+                        <a:fontRef idx="minor">
+                          <a:schemeClr val="lt1"/>
+                        </a:fontRef>
+                      </wps:style>
+                      <wps:txbx>
+                        <w:txbxContent>
+                          <w:p>
+                            <w:pPr>
+                              <w:jc w:val="center"/>
+                              <w:rPr>
+                                <w:color w:val="000000" w:themeColor="text1"/>
+                                <w:sz w:val="20"/>
+                                <w:szCs w:val="20"/>
+                              </w:rPr>
+                            </w:pPr>
+                          </w:p>
+                        </w:txbxContent>
+                      </wps:txbx>
+                      <wps:bodyPr rot="0" spcFirstLastPara="0" vertOverflow="overflow" horzOverflow="overflow" vert="horz" wrap="square" lIns="91440" tIns="45720" rIns="91440" bIns="45720" numCol="1" spcCol="0" rtlCol="0" fromWordArt="0" anchor="ctr" anchorCtr="0" forceAA="0" compatLnSpc="1">
+                        <a:prstTxWarp prst="textNoShape">
+                          <a:avLst/>
+                        </a:prstTxWarp>
+                        <a:noAutofit/>
+                      </wps:bodyPr>
+                    </wps:wsp>
+                  </a:graphicData>
+                </a:graphic>
+                <wp14:sizeRelH relativeFrom="margin">
+                  <wp14:pctWidth>0</wp14:pctWidth>
+                </wp14:sizeRelH>
+                <wp14:sizeRelV relativeFrom="margin">
+                  <wp14:pctHeight>0</wp14:pctHeight>
+                </wp14:sizeRelV>
+              </wp:anchor>
+            </w:drawing>
+          </mc:Choice>
+          <mc:Fallback>
+            <w:pict>
+              <v:rect w14:anchorId="28110C40" id="_x0000_s1027" style="position:absolute;margin-left:166.5pt;margin-top:138.4pt;width:79.8pt;height:21pt;z-index:251663360;visibility:visible;mso-wrap-style:square;mso-width-percent:0;mso-height-percent:0;mso-wrap-distance-left:9pt;mso-wrap-distance-top:0;mso-wrap-distance-right:9pt;mso-wrap-distance-bottom:0;mso-position-horizontal:absolute;mso-position-horizontal-relative:text;mso-position-vertical:absolute;mso-position-vertical-relative:text;mso-width-percent:0;mso-height-percent:0;mso-width-relative:margin;mso-height-relative:margin;v-text-anchor:middle" o:gfxdata="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" fillcolor="#fff2cc [663]" strokecolor="#261c00 [487]" strokeweight="1pt">
+                <v:textbox>
+                  <w:txbxContent>
+                    <w:p>
+                      <w:pPr>
+                        <w:jc w:val="center"/>
+                        <w:rPr>
+                          <w:color w:val="000000" w:themeColor="text1"/>
+                          <w:sz w:val="20"/>
+                          <w:szCs w:val="20"/>
+                        </w:rPr>
+                      </w:pPr>
+                    </w:p>
+                  </w:txbxContent>
+                </v:textbox>
+              </v:rect>
+            </w:pict>
+          </mc:Fallback>
+        </mc:AlternateContent>
+      </w:r>
+      <w:r>
+        <w:rPr>
+          <w:noProof/>
+        </w:rPr>
+        <mc:AlternateContent>
+          <mc:Choice Requires="wps">
+            <w:drawing>
+              <wp:anchor distT="0" distB="0" distL="114300" distR="114300" simplePos="0" relativeHeight="251665408" behindDoc="0" locked="0" layoutInCell="1" allowOverlap="1" wp14:anchorId="07E4EA65" wp14:editId="0FF96D5C">
+                <wp:simplePos x="0" y="0"/>
+                <wp:positionH relativeFrom="column">
+                  <wp:posOffset>2861310</wp:posOffset>
+                </wp:positionH>
+                <wp:positionV relativeFrom="paragraph">
+                  <wp:posOffset>1468120</wp:posOffset>
+                </wp:positionV>
+                <wp:extent cx="1303020" cy="266700"/>
+                <wp:effectExtent l="0" t="0" r="11430" b="19050"/>
+                <wp:wrapNone/>
+                <wp:docPr id="2139771605" name="Rechteck 1"/>
+                <wp:cNvGraphicFramePr/>
+                <a:graphic xmlns:a="http://schemas.openxmlformats.org/drawingml/2006/main">
+                  <a:graphicData uri="http://schemas.microsoft.com/office/word/2010/wordprocessingShape">
+                    <wps:wsp>
+                      <wps:cNvSpPr/>
+                      <wps:spPr>
+                        <a:xfrm>
+                          <a:off x="0" y="0"/>
+                          <a:ext cx="1303020" cy="266700"/>
+                        </a:xfrm>
+                        <a:prstGeom prst="rect">
+                          <a:avLst/>
+                        </a:prstGeom>
+                        <a:solidFill>
+                          <a:schemeClr val="accent4">
+                            <a:lumMod val="20000"/>
+                            <a:lumOff val="80000"/>
+                          </a:schemeClr>
+                        </a:solidFill>
+                      </wps:spPr>
+                      <wps:style>
+                        <a:lnRef idx="2">
+                          <a:schemeClr val="accent4">
+                            <a:shade val="15000"/>
+                          </a:schemeClr>
+                        </a:lnRef>
+                        <a:fillRef idx="1">
+                          <a:schemeClr val="accent4"/>
+                        </a:fillRef>
+                        <a:effectRef idx="0">
+                          <a:schemeClr val="accent4"/>
+                        </a:effectRef>
+                        <a:fontRef idx="minor">
+                          <a:schemeClr val="lt1"/>
+                        </a:fontRef>
+                      </wps:style>
+                      <wps:txbx>
+                        <w:txbxContent>
+                          <w:p>
+                            <w:pPr>
+                              <w:jc w:val="center"/>
+                              <w:rPr>
+                                <w:color w:val="000000" w:themeColor="text1"/>
+                                <w:sz w:val="20"/>
+                                <w:szCs w:val="20"/>
+                              </w:rPr>
+                            </w:pPr>
+                          </w:p>
+                        </w:txbxContent>
+                      </wps:txbx>
+                      <wps:bodyPr rot="0" spcFirstLastPara="0" vertOverflow="overflow" horzOverflow="overflow" vert="horz" wrap="square" lIns="91440" tIns="45720" rIns="91440" bIns="45720" numCol="1" spcCol="0" rtlCol="0" fromWordArt="0" anchor="ctr" anchorCtr="0" forceAA="0" compatLnSpc="1">
+                        <a:prstTxWarp prst="textNoShape">
+                          <a:avLst/>
+                        </a:prstTxWarp>
+                        <a:noAutofit/>
+                      </wps:bodyPr>
+                    </wps:wsp>
+                  </a:graphicData>
+                </a:graphic>
+                <wp14:sizeRelH relativeFrom="margin">
+                  <wp14:pctWidth>0</wp14:pctWidth>
+                </wp14:sizeRelH>
+                <wp14:sizeRelV relativeFrom="margin">
+                  <wp14:pctHeight>0</wp14:pctHeight>
+                </wp14:sizeRelV>
+              </wp:anchor>
+            </w:drawing>
+          </mc:Choice>
+          <mc:Fallback>
+            <w:pict>
+              <v:rect w14:anchorId="07E4EA65" id="_x0000_s1028" style="position:absolute;margin-left:225.3pt;margin-top:115.6pt;width:102.6pt;height:21pt;z-index:251665408;visibility:visible;mso-wrap-style:square;mso-width-percent:0;mso-height-percent:0;mso-wrap-distance-left:9pt;mso-wrap-distance-top:0;mso-wrap-distance-right:9pt;mso-wrap-distance-bottom:0;mso-position-horizontal:absolute;mso-position-horizontal-relative:text;mso-position-vertical:absolute;mso-position-vertical-relative:text;mso-width-percent:0;mso-height-percent:0;mso-width-relative:margin;mso-height-relative:margin;v-text-anchor:middle" o:gfxdata="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" fillcolor="#fff2cc [663]" strokecolor="#261c00 [487]" strokeweight="1pt">
+                <v:textbox>
+                  <w:txbxContent>
+                    <w:p>
+                      <w:pPr>
+                        <w:jc w:val="center"/>
+                        <w:rPr>
+                          <w:color w:val="000000" w:themeColor="text1"/>
+                          <w:sz w:val="20"/>
+                          <w:szCs w:val="20"/>
+                        </w:rPr>
+                      </w:pPr>
+                    </w:p>
+                  </w:txbxContent>
+                </v:textbox>
+              </v:rect>
+            </w:pict>
+          </mc:Fallback>
+        </mc:AlternateContent>
+      </w:r>
+      <w:r>
+        <w:rPr>
+          <w:noProof/>
+        </w:rPr>
+        <mc:AlternateContent>
+          <mc:Choice Requires="wps">
+            <w:drawing>
+              <wp:anchor distT="0" distB="0" distL="114300" distR="114300" simplePos="0" relativeHeight="251671552" behindDoc="0" locked="0" layoutInCell="1" allowOverlap="1" wp14:anchorId="5974FBDF" wp14:editId="2E1C675A">
+                <wp:simplePos x="0" y="0"/>
+                <wp:positionH relativeFrom="column">
+                  <wp:posOffset>2647950</wp:posOffset>
+                </wp:positionH>
+                <wp:positionV relativeFrom="paragraph">
+                  <wp:posOffset>1170940</wp:posOffset>
+                </wp:positionV>
+                <wp:extent cx="2369820" cy="266700"/>
+                <wp:effectExtent l="0" t="0" r="11430" b="19050"/>
+                <wp:wrapNone/>
+                <wp:docPr id="385771087" name="Rechteck 1"/>
+                <wp:cNvGraphicFramePr/>
+                <a:graphic xmlns:a="http://schemas.openxmlformats.org/drawingml/2006/main">
+                  <a:graphicData uri="http://schemas.microsoft.com/office/word/2010/wordprocessingShape">
+                    <wps:wsp>
+                      <wps:cNvSpPr/>
+                      <wps:spPr>
+                        <a:xfrm>
+                          <a:off x="0" y="0"/>
+                          <a:ext cx="2369820" cy="266700"/>
+                        </a:xfrm>
+                        <a:prstGeom prst="rect">
+                          <a:avLst/>
+                        </a:prstGeom>
+                        <a:solidFill>
+                          <a:schemeClr val="accent6">
+                            <a:lumMod val="20000"/>
+                            <a:lumOff val="80000"/>
+                          </a:schemeClr>
+                        </a:solidFill>
+                      </wps:spPr>
+                      <wps:style>
+                        <a:lnRef idx="2">
+                          <a:schemeClr val="accent4">
+                            <a:shade val="15000"/>
+                          </a:schemeClr>
+                        </a:lnRef>
+                        <a:fillRef idx="1">
+                          <a:schemeClr val="accent4"/>
+                        </a:fillRef>
+                        <a:effectRef idx="0">
+                          <a:schemeClr val="accent4"/>
+                        </a:effectRef>
+                        <a:fontRef idx="minor">
+                          <a:schemeClr val="lt1"/>
+                        </a:fontRef>
+                      </wps:style>
+                      <wps:txbx>
+                        <w:txbxContent>
+                          <w:p>
+                            <w:pPr>
+                              <w:jc w:val="center"/>
+                              <w:rPr>
+                                <w:color w:val="000000" w:themeColor="text1"/>
+                                <w:sz w:val="20"/>
+                                <w:szCs w:val="20"/>
+                              </w:rPr>
+                            </w:pPr>
+                          </w:p>
+                        </w:txbxContent>
+                      </wps:txbx>
+                      <wps:bodyPr rot="0" spcFirstLastPara="0" vertOverflow="overflow" horzOverflow="overflow" vert="horz" wrap="square" lIns="91440" tIns="45720" rIns="91440" bIns="45720" numCol="1" spcCol="0" rtlCol="0" fromWordArt="0" anchor="ctr" anchorCtr="0" forceAA="0" compatLnSpc="1">
+                        <a:prstTxWarp prst="textNoShape">
+                          <a:avLst/>
+                        </a:prstTxWarp>
+                        <a:noAutofit/>
+                      </wps:bodyPr>
+                    </wps:wsp>
+                  </a:graphicData>
+                </a:graphic>
+                <wp14:sizeRelH relativeFrom="margin">
+                  <wp14:pctWidth>0</wp14:pctWidth>
+                </wp14:sizeRelH>
+                <wp14:sizeRelV relativeFrom="margin">
+                  <wp14:pctHeight>0</wp14:pctHeight>
+                </wp14:sizeRelV>
+              </wp:anchor>
+            </w:drawing>
+          </mc:Choice>
+          <mc:Fallback>
+            <w:pict>
+              <v:rect w14:anchorId="5974FBDF" id="_x0000_s1029" style="position:absolute;margin-left:208.5pt;margin-top:92.2pt;width:186.6pt;height:21pt;z-index:251671552;visibility:visible;mso-wrap-style:square;mso-width-percent:0;mso-height-percent:0;mso-wrap-distance-left:9pt;mso-wrap-distance-top:0;mso-wrap-distance-right:9pt;mso-wrap-distance-bottom:0;mso-position-horizontal:absolute;mso-position-horizontal-relative:text;mso-position-vertical:absolute;mso-position-vertical-relative:text;mso-width-percent:0;mso-height-percent:0;mso-width-relative:margin;mso-height-relative:margin;v-text-anchor:middle" o:gfxdata="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" fillcolor="#e2efd9 [665]" strokecolor="#261c00 [487]" strokeweight="1pt">
+                <v:textbox>
+                  <w:txbxContent>
+                    <w:p>
+                      <w:pPr>
+                        <w:jc w:val="center"/>
+                        <w:rPr>
+                          <w:color w:val="000000" w:themeColor="text1"/>
+                          <w:sz w:val="20"/>
+                          <w:szCs w:val="20"/>
+                        </w:rPr>
+                      </w:pPr>
+                    </w:p>
+                  </w:txbxContent>
+                </v:textbox>
+              </v:rect>
+            </w:pict>
+          </mc:Fallback>
+        </mc:AlternateContent>
+      </w:r>
+      <w:r>
+        <w:rPr>
+          <w:noProof/>
+        </w:rPr>
+        <mc:AlternateContent>
+          <mc:Choice Requires="wps">
+            <w:drawing>
+              <wp:anchor distT="0" distB="0" distL="114300" distR="114300" simplePos="0" relativeHeight="251667456" behindDoc="0" locked="0" layoutInCell="1" allowOverlap="1" wp14:anchorId="19A2B1AA" wp14:editId="403A90E2">
+                <wp:simplePos x="0" y="0"/>
+                <wp:positionH relativeFrom="column">
+                  <wp:posOffset>2084070</wp:posOffset>
+                </wp:positionH>
+                <wp:positionV relativeFrom="paragraph">
+                  <wp:posOffset>1178560</wp:posOffset>
+                </wp:positionV>
+                <wp:extent cx="228600" cy="266700"/>
+                <wp:effectExtent l="0" t="0" r="19050" b="19050"/>
+                <wp:wrapNone/>
+                <wp:docPr id="2023515638" name="Rechteck 1"/>
+                <wp:cNvGraphicFramePr/>
+                <a:graphic xmlns:a="http://schemas.openxmlformats.org/drawingml/2006/main">
+                  <a:graphicData uri="http://schemas.microsoft.com/office/word/2010/wordprocessingShape">
+                    <wps:wsp>
+                      <wps:cNvSpPr/>
+                      <wps:spPr>
+                        <a:xfrm>
+                          <a:off x="0" y="0"/>
+                          <a:ext cx="228600" cy="266700"/>
+                        </a:xfrm>
+                        <a:prstGeom prst="rect">
+                          <a:avLst/>
+                        </a:prstGeom>
+                        <a:solidFill>
+                          <a:schemeClr val="accent6">
+                            <a:lumMod val="20000"/>
+                            <a:lumOff val="80000"/>
+                          </a:schemeClr>
+                        </a:solidFill>
+                      </wps:spPr>
+                      <wps:style>
+                        <a:lnRef idx="2">
+                          <a:schemeClr val="accent4">
+                            <a:shade val="15000"/>
+                          </a:schemeClr>
+                        </a:lnRef>
+                        <a:fillRef idx="1">
+                          <a:schemeClr val="accent4"/>
+                        </a:fillRef>
+                        <a:effectRef idx="0">
+                          <a:schemeClr val="accent4"/>
+                        </a:effectRef>
+                        <a:fontRef idx="minor">
+                          <a:schemeClr val="lt1"/>
+                        </a:fontRef>
+                      </wps:style>
+                      <wps:txbx>
+                        <w:txbxContent>
+                          <w:p>
+                            <w:pPr>
+                              <w:jc w:val="center"/>
+                              <w:rPr>
+                                <w:color w:val="000000" w:themeColor="text1"/>
+                                <w:sz w:val="20"/>
+                                <w:szCs w:val="20"/>
+                              </w:rPr>
+                            </w:pPr>
+                          </w:p>
+                        </w:txbxContent>
+                      </wps:txbx>
+                      <wps:bodyPr rot="0" spcFirstLastPara="0" vertOverflow="overflow" horzOverflow="overflow" vert="horz" wrap="square" lIns="91440" tIns="45720" rIns="91440" bIns="45720" numCol="1" spcCol="0" rtlCol="0" fromWordArt="0" anchor="ctr" anchorCtr="0" forceAA="0" compatLnSpc="1">
+                        <a:prstTxWarp prst="textNoShape">
+                          <a:avLst/>
+                        </a:prstTxWarp>
+                        <a:noAutofit/>
+                      </wps:bodyPr>
+                    </wps:wsp>
+                  </a:graphicData>
+                </a:graphic>
+                <wp14:sizeRelH relativeFrom="margin">
+                  <wp14:pctWidth>0</wp14:pctWidth>
+                </wp14:sizeRelH>
+                <wp14:sizeRelV relativeFrom="margin">
+                  <wp14:pctHeight>0</wp14:pctHeight>
+                </wp14:sizeRelV>
+              </wp:anchor>
+            </w:drawing>
+          </mc:Choice>
+          <mc:Fallback>
+            <w:pict>
+              <v:rect w14:anchorId="19A2B1AA" id="_x0000_s1030" style="position:absolute;margin-left:164.1pt;margin-top:92.8pt;width:18pt;height:21pt;z-index:251667456;visibility:visible;mso-wrap-style:square;mso-width-percent:0;mso-height-percent:0;mso-wrap-distance-left:9pt;mso-wrap-distance-top:0;mso-wrap-distance-right:9pt;mso-wrap-distance-bottom:0;mso-position-horizontal:absolute;mso-position-horizontal-relative:text;mso-position-vertical:absolute;mso-position-vertical-relative:text;mso-width-percent:0;mso-height-percent:0;mso-width-relative:margin;mso-height-relative:margin;v-text-anchor:middle" o:gfxdata="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" fillcolor="#e2efd9 [665]" strokecolor="#261c00 [487]" strokeweight="1pt">
+                <v:textbox>
+                  <w:txbxContent>
+                    <w:p>
+                      <w:pPr>
+                        <w:jc w:val="center"/>
+                        <w:rPr>
+                          <w:color w:val="000000" w:themeColor="text1"/>
+                          <w:sz w:val="20"/>
+                          <w:szCs w:val="20"/>
+                        </w:rPr>
+                      </w:pPr>
+                    </w:p>
+                  </w:txbxContent>
+                </v:textbox>
+              </v:rect>
+            </w:pict>
+          </mc:Fallback>
+        </mc:AlternateContent>
+      </w:r>
+      <w:r>
+        <w:rPr>
+          <w:noProof/>
+        </w:rPr>
+        <mc:AlternateContent>
+          <mc:Choice Requires="wps">
+            <w:drawing>
+              <wp:anchor distT="0" distB="0" distL="114300" distR="114300" simplePos="0" relativeHeight="251661312" behindDoc="0" locked="0" layoutInCell="1" allowOverlap="1" wp14:anchorId="4BA4C10E" wp14:editId="127A9FAA">
+                <wp:simplePos x="0" y="0"/>
+                <wp:positionH relativeFrom="column">
+                  <wp:posOffset>1642745</wp:posOffset>
+                </wp:positionH>
+                <wp:positionV relativeFrom="paragraph">
+                  <wp:posOffset>877570</wp:posOffset>
+                </wp:positionV>
+                <wp:extent cx="830580" cy="266700"/>
+                <wp:effectExtent l="0" t="0" r="26670" b="19050"/>
+                <wp:wrapNone/>
+                <wp:docPr id="268048959" name="Rechteck 1"/>
+                <wp:cNvGraphicFramePr/>
+                <a:graphic xmlns:a="http://schemas.openxmlformats.org/drawingml/2006/main">
+                  <a:graphicData uri="http://schemas.microsoft.com/office/word/2010/wordprocessingShape">
+                    <wps:wsp>
+                      <wps:cNvSpPr/>
+                      <wps:spPr>
+                        <a:xfrm>
+                          <a:off x="0" y="0"/>
+                          <a:ext cx="830580" cy="266700"/>
+                        </a:xfrm>
+                        <a:prstGeom prst="rect">
+                          <a:avLst/>
+                        </a:prstGeom>
+                        <a:solidFill>
+                          <a:schemeClr val="accent4">
+                            <a:lumMod val="20000"/>
+                            <a:lumOff val="80000"/>
+                          </a:schemeClr>
+                        </a:solidFill>
+                      </wps:spPr>
+                      <wps:style>
+                        <a:lnRef idx="2">
+                          <a:schemeClr val="accent4">
+                            <a:shade val="15000"/>
+                          </a:schemeClr>
+                        </a:lnRef>
+                        <a:fillRef idx="1">
+                          <a:schemeClr val="accent4"/>
+                        </a:fillRef>
+                        <a:effectRef idx="0">
+                          <a:schemeClr val="accent4"/>
+                        </a:effectRef>
+                        <a:fontRef idx="minor">
+                          <a:schemeClr val="lt1"/>
+                        </a:fontRef>
+                      </wps:style>
+                      <wps:txbx>
+                        <w:txbxContent>
+                          <w:p>
+                            <w:pPr>
+                              <w:jc w:val="center"/>
+                              <w:rPr>
+                                <w:color w:val="000000" w:themeColor="text1"/>
+                                <w:sz w:val="20"/>
+                                <w:szCs w:val="20"/>
+                              </w:rPr>
+                            </w:pPr>
+                          </w:p>
+                        </w:txbxContent>
+                      </wps:txbx>
+                      <wps:bodyPr rot="0" spcFirstLastPara="0" vertOverflow="overflow" horzOverflow="overflow" vert="horz" wrap="square" lIns="91440" tIns="45720" rIns="91440" bIns="45720" numCol="1" spcCol="0" rtlCol="0" fromWordArt="0" anchor="ctr" anchorCtr="0" forceAA="0" compatLnSpc="1">
+                        <a:prstTxWarp prst="textNoShape">
+                          <a:avLst/>
+                        </a:prstTxWarp>
+                        <a:noAutofit/>
+                      </wps:bodyPr>
+                    </wps:wsp>
+                  </a:graphicData>
+                </a:graphic>
+                <wp14:sizeRelH relativeFrom="margin">
+                  <wp14:pctWidth>0</wp14:pctWidth>
+                </wp14:sizeRelH>
+                <wp14:sizeRelV relativeFrom="margin">
+                  <wp14:pctHeight>0</wp14:pctHeight>
+                </wp14:sizeRelV>
+              </wp:anchor>
+            </w:drawing>
+          </mc:Choice>
+          <mc:Fallback>
+            <w:pict>
+              <v:rect w14:anchorId="4BA4C10E" id="_x0000_s1031" style="position:absolute;margin-left:129.35pt;margin-top:69.1pt;width:65.4pt;height:21pt;z-index:251661312;visibility:visible;mso-wrap-style:square;mso-width-percent:0;mso-height-percent:0;mso-wrap-distance-left:9pt;mso-wrap-distance-top:0;mso-wrap-distance-right:9pt;mso-wrap-distance-bottom:0;mso-position-horizontal:absolute;mso-position-horizontal-relative:text;mso-position-vertical:absolute;mso-position-vertical-relative:text;mso-width-percent:0;mso-height-percent:0;mso-width-relative:margin;mso-height-relative:margin;v-text-anchor:middle" o:gfxdata="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" fillcolor="#fff2cc [663]" strokecolor="#261c00 [487]" strokeweight="1pt">
+                <v:textbox>
+                  <w:txbxContent>
+                    <w:p>
+                      <w:pPr>
+                        <w:jc w:val="center"/>
+                        <w:rPr>
+                          <w:color w:val="000000" w:themeColor="text1"/>
+                          <w:sz w:val="20"/>
+                          <w:szCs w:val="20"/>
+                        </w:rPr>
+                      </w:pPr>
+                    </w:p>
+                  </w:txbxContent>
+                </v:textbox>
+              </v:rect>
+            </w:pict>
+          </mc:Fallback>
+        </mc:AlternateContent>
+      </w:r>
+      <w:r>
+        <w:rPr>
+          <w:noProof/>
+        </w:rPr>
+        <mc:AlternateContent>
+          <mc:Choice Requires="wps">
+            <w:drawing>
+              <wp:anchor distT="0" distB="0" distL="114300" distR="114300" simplePos="0" relativeHeight="251659264" behindDoc="0" locked="0" layoutInCell="1" allowOverlap="1" wp14:anchorId="244825D0" wp14:editId="65F2DDAA">
+                <wp:simplePos x="0" y="0"/>
+                <wp:positionH relativeFrom="column">
+                  <wp:posOffset>1520190</wp:posOffset>
+                </wp:positionH>
+                <wp:positionV relativeFrom="paragraph">
+                  <wp:posOffset>591820</wp:posOffset>
+                </wp:positionV>
+                <wp:extent cx="830580" cy="266700"/>
+                <wp:effectExtent l="0" t="0" r="26670" b="19050"/>
+                <wp:wrapNone/>
+                <wp:docPr id="1794012002" name="Rechteck 1"/>
+                <wp:cNvGraphicFramePr/>
+                <a:graphic xmlns:a="http://schemas.openxmlformats.org/drawingml/2006/main">
+                  <a:graphicData uri="http://schemas.microsoft.com/office/word/2010/wordprocessingShape">
+                    <wps:wsp>
+                      <wps:cNvSpPr/>
+                      <wps:spPr>
+                        <a:xfrm>
+                          <a:off x="0" y="0"/>
+                          <a:ext cx="830580" cy="266700"/>
+                        </a:xfrm>
+                        <a:prstGeom prst="rect">
+                          <a:avLst/>
+                        </a:prstGeom>
+                        <a:solidFill>
+                          <a:schemeClr val="accent4">
+                            <a:lumMod val="20000"/>
+                            <a:lumOff val="80000"/>
+                          </a:schemeClr>
+                        </a:solidFill>
+                      </wps:spPr>
+                      <wps:style>
+                        <a:lnRef idx="2">
+                          <a:schemeClr val="accent4">
+                            <a:shade val="15000"/>
+                          </a:schemeClr>
+                        </a:lnRef>
+                        <a:fillRef idx="1">
+                          <a:schemeClr val="accent4"/>
+                        </a:fillRef>
+                        <a:effectRef idx="0">
+                          <a:schemeClr val="accent4"/>
+                        </a:effectRef>
+                        <a:fontRef idx="minor">
+                          <a:schemeClr val="lt1"/>
+                        </a:fontRef>
+                      </wps:style>
+                      <wps:txbx>
+                        <w:txbxContent>
+                          <w:p>
+                            <w:pPr>
+                              <w:jc w:val="center"/>
+                              <w:rPr>
+                                <w:color w:val="000000" w:themeColor="text1"/>
+                                <w:sz w:val="20"/>
+                                <w:szCs w:val="20"/>
+                              </w:rPr>
+                            </w:pPr>
+                          </w:p>
+                        </w:txbxContent>
+                      </wps:txbx>
+                      <wps:bodyPr rot="0" spcFirstLastPara="0" vertOverflow="overflow" horzOverflow="overflow" vert="horz" wrap="square" lIns="91440" tIns="45720" rIns="91440" bIns="45720" numCol="1" spcCol="0" rtlCol="0" fromWordArt="0" anchor="ctr" anchorCtr="0" forceAA="0" compatLnSpc="1">
+                        <a:prstTxWarp prst="textNoShape">
+                          <a:avLst/>
+                        </a:prstTxWarp>
+                        <a:noAutofit/>
+                      </wps:bodyPr>
+                    </wps:wsp>
+                  </a:graphicData>
+                </a:graphic>
+                <wp14:sizeRelH relativeFrom="margin">
+                  <wp14:pctWidth>0</wp14:pctWidth>
+                </wp14:sizeRelH>
+                <wp14:sizeRelV relativeFrom="margin">
+                  <wp14:pctHeight>0</wp14:pctHeight>
+                </wp14:sizeRelV>
+              </wp:anchor>
+            </w:drawing>
+          </mc:Choice>
+          <mc:Fallback>
+            <w:pict>
+              <v:rect w14:anchorId="244825D0" id="_x0000_s1032" style="position:absolute;margin-left:119.7pt;margin-top:46.6pt;width:65.4pt;height:21pt;z-index:251659264;visibility:visible;mso-wrap-style:square;mso-width-percent:0;mso-height-percent:0;mso-wrap-distance-left:9pt;mso-wrap-distance-top:0;mso-wrap-distance-right:9pt;mso-wrap-distance-bottom:0;mso-position-horizontal:absolute;mso-position-horizontal-relative:text;mso-position-vertical:absolute;mso-position-vertical-relative:text;mso-width-percent:0;mso-height-percent:0;mso-width-relative:margin;mso-height-relative:margin;v-text-anchor:middle" o:gfxdata="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" fillcolor="#fff2cc [663]" strokecolor="#261c00 [487]" strokeweight="1pt">
+                <v:textbox>
+                  <w:txbxContent>
+                    <w:p>
+                      <w:pPr>
+                        <w:jc w:val="center"/>
+                        <w:rPr>
+                          <w:color w:val="000000" w:themeColor="text1"/>
+                          <w:sz w:val="20"/>
+                          <w:szCs w:val="20"/>
+                        </w:rPr>
+                      </w:pPr>
+                    </w:p>
+                  </w:txbxContent>
+                </v:textbox>
+              </v:rect>
+            </w:pict>
+          </mc:Fallback>
+        </mc:AlternateContent>
+      </w:r>
+      <w:r>
+        <w:rPr>
+          <w:noProof/>
+        </w:rPr>
+        <w:drawing>
+          <wp:inline distT="0" distB="0" distL="0" distR="0" wp14:anchorId="7BDB4E96" wp14:editId="3A59AC2F">
+            <wp:extent cx="6120130" cy="2656205"/>
+            <wp:effectExtent l="0" t="0" r="0" b="0"/>
+            <wp:docPr id="1751568274" name="Grafik 1" descr="Ein Bild, das Text, Screenshot, Schrift, Zahl enthält.&#10;&#10;Automatisch generierte Beschreibung"/>
+            <wp:cNvGraphicFramePr>
+              <a:graphicFrameLocks xmlns:a="http://schemas.openxmlformats.org/drawingml/2006/main" noChangeAspect="1"/>
+            </wp:cNvGraphicFramePr>
+            <a:graphic xmlns:a="http://schemas.openxmlformats.org/drawingml/2006/main">
+              <a:graphicData uri="http://schemas.openxmlformats.org/drawingml/2006/picture">
+                <pic:pic xmlns:pic="http://schemas.openxmlformats.org/drawingml/2006/picture">
+                  <pic:nvPicPr>
+                    <pic:cNvPr id="1751568274" name="Grafik 1" descr="Ein Bild, das Text, Screenshot, Schrift, Zahl enthält.&#10;&#10;Automatisch generierte Beschreibung"/>
+                    <pic:cNvPicPr>
+                      <a:picLocks noChangeAspect="1" noChangeArrowheads="1"/>
+                    </pic:cNvPicPr>
+                  </pic:nvPicPr>
+                  <pic:blipFill>
+                    <a:blip r:embed="rId12">
+                      <a:extLst>
+                        <a:ext uri="{28A0092B-C50C-407E-A947-70E740481C1C}">
+                          <a14:useLocalDpi xmlns:a14="http://schemas.microsoft.com/office/drawing/2010/main" val="0"/>
+                        </a:ext>
+                      </a:extLst>
+                    </a:blip>
+                    <a:srcRect/>
+                    <a:stretch>
+                      <a:fillRect/>
+                    </a:stretch>
+                  </pic:blipFill>
+                  <pic:spPr bwMode="auto">
+                    <a:xfrm>
+                      <a:off x="0" y="0"/>
+                      <a:ext cx="6120130" cy="2656205"/>
+                    </a:xfrm>
+                    <a:prstGeom prst="rect">
+                      <a:avLst/>
+                    </a:prstGeom>
+                    <a:noFill/>
+                    <a:ln>
+                      <a:noFill/>
+                    </a:ln>
+                  </pic:spPr>
+                </pic:pic>
+              </a:graphicData>
+            </a:graphic>
+          </wp:inline>
+        </w:drawing>
+      </w:r>
+    </w:p>
+    <w:p>
+      <w:pPr>
+        <w:spacing w:before="360" w:after="80" w:line="240" w:lineRule="auto"/>
+        <w:rPr>
+          <w:rFonts w:cstheme="minorHAnsi"/>
+          <w:b/>
+          <w:sz w:val="24"/>
+          <w:szCs w:val="24"/>
+          <w:lang w:val="de-DE"/>
+        </w:rPr>
+      </w:pPr>
+      <w:r>
+        <w:rPr>
+          <w:rFonts w:cstheme="minorHAnsi"/>
+          <w:b/>
+          <w:sz w:val="24"/>
+          <w:szCs w:val="24"/>
+          <w:lang w:val="de-DE"/>
+        </w:rPr>
+        <w:t>Aufgabe 4:</w:t>
+      </w:r>
+      <w:r>
+        <w:rPr>
+          <w:rFonts w:cstheme="minorHAnsi"/>
+          <w:bCs/>
+          <w:sz w:val="24"/>
+          <w:szCs w:val="24"/>
+          <w:lang w:val="de-DE"/>
+        </w:rPr>
+        <w:t xml:space="preserve"> </w:t>
+      </w:r>
+      <w:r>
+        <w:rPr>
+          <w:rFonts w:cstheme="minorHAnsi"/>
+          <w:b/>
+          <w:sz w:val="24"/>
+          <w:szCs w:val="24"/>
+          <w:lang w:val="de-DE"/>
+        </w:rPr>
+        <w:t>Durchlaufen des Algorithmus</w:t>
+      </w:r>
+    </w:p>
+    <w:p>
+      <w:pPr>
+        <w:spacing w:after="120" w:line="240" w:lineRule="auto"/>
+        <w:rPr>
+          <w:rFonts w:cstheme="minorHAnsi"/>
+          <w:bCs/>
+          <w:lang w:val="de-DE"/>
+        </w:rPr>
+      </w:pPr>
+      <w:r>
+        <w:rPr>
+          <w:rFonts w:cstheme="minorHAnsi"/>
+          <w:bCs/>
+          <w:lang w:val="de-DE"/>
+        </w:rPr>
+        <w:t xml:space="preserve">Führen Sie einen Schreibtischtest für den </w:t>
+      </w:r>
+      <w:r>
+        <w:rPr>
+          <w:rFonts w:cstheme="minorHAnsi"/>
+          <w:bCs/>
+          <w:lang w:val="de-DE"/>
+        </w:rPr>
+        <w:t>Insertion</w:t>
+      </w:r>
+      <w:r>
+        <w:rPr>
+          <w:rFonts w:cstheme="minorHAnsi"/>
+          <w:bCs/>
+          <w:lang w:val="de-DE"/>
+        </w:rPr>
+        <w:t xml:space="preserve"> </w:t>
+      </w:r>
+      <w:proofErr w:type="spellStart"/>
+      <w:r>
+        <w:rPr>
+          <w:rFonts w:cstheme="minorHAnsi"/>
+          <w:bCs/>
+          <w:lang w:val="de-DE"/>
+        </w:rPr>
+        <w:t>Sort</w:t>
+      </w:r>
+      <w:proofErr w:type="spellEnd"/>
+      <w:r>
+        <w:rPr>
+          <w:rFonts w:cstheme="minorHAnsi"/>
+          <w:bCs/>
+          <w:lang w:val="de-DE"/>
+        </w:rPr>
+        <w:t>-Algorithmus durch.</w:t>
+      </w:r>
+    </w:p>
+    <w:tbl>
+      <w:tblPr>
+        <w:tblStyle w:val="Tabellenraster"/>
+        <w:tblW w:w="0" w:type="auto"/>
+        <w:tblCellMar>
+          <w:top w:w="85" w:type="dxa"/>
+          <w:bottom w:w="85" w:type="dxa"/>
+        </w:tblCellMar>
+        <w:tblLook w:val="04A0" w:firstRow="1" w:lastRow="0" w:firstColumn="1" w:lastColumn="0" w:noHBand="0" w:noVBand="1"/>
+      </w:tblPr>
+      <w:tblGrid>
+        <w:gridCol w:w="535"/>
+        <w:gridCol w:w="1092"/>
+        <w:gridCol w:w="1213"/>
+        <w:gridCol w:w="1012"/>
+        <w:gridCol w:w="2297"/>
+        <w:gridCol w:w="1333"/>
+        <w:gridCol w:w="2146"/>
+      </w:tblGrid>
+      <w:tr>
+        <w:tc>
+          <w:tcPr>
+            <w:tcW w:w="9628" w:type="dxa"/>
+            <w:gridSpan w:val="7"/>
+          </w:tcPr>
+          <w:p>
+            <w:pPr>
+              <w:spacing w:after="100" w:afterAutospacing="1"/>
+              <w:rPr>
+                <w:rFonts w:cstheme="minorHAnsi"/>
+                <w:b/>
+                <w:lang w:val="de-DE"/>
+              </w:rPr>
+            </w:pPr>
+            <w:r>
+              <w:rPr>
+                <w:rFonts w:cstheme="minorHAnsi"/>
+                <w:b/>
+                <w:lang w:val="de-DE"/>
+              </w:rPr>
+              <w:t>Eingabe: [5, 3, 4</w:t>
+            </w:r>
+            <w:r>
+              <w:rPr>
+                <w:rFonts w:cstheme="minorHAnsi"/>
+                <w:b/>
+                <w:lang w:val="de-DE"/>
+              </w:rPr>
+              <w:t>, 2</w:t>
+            </w:r>
+            <w:r>
+              <w:rPr>
+                <w:rFonts w:cstheme="minorHAnsi"/>
+                <w:b/>
+                <w:lang w:val="de-DE"/>
+              </w:rPr>
+              <w:t>]</w:t>
+            </w:r>
+          </w:p>
+        </w:tc>
+      </w:tr>
+      <w:tr>
+        <w:tc>
+          <w:tcPr>
+            <w:tcW w:w="535" w:type="dxa"/>
+          </w:tcPr>
+          <w:p>
+            <w:pPr>
+              <w:spacing w:after="100" w:afterAutospacing="1"/>
+              <w:jc w:val="center"/>
+              <w:rPr>
+                <w:rFonts w:cstheme="minorHAnsi"/>
+                <w:bCs/>
+                <w:sz w:val="20"/>
+                <w:szCs w:val="20"/>
+                <w:lang w:val="de-DE"/>
+              </w:rPr>
+            </w:pPr>
+            <w:r>
+              <w:rPr>
+                <w:rFonts w:cstheme="minorHAnsi"/>
+                <w:bCs/>
+                <w:sz w:val="20"/>
+                <w:szCs w:val="20"/>
+                <w:lang w:val="de-DE"/>
+              </w:rPr>
+              <w:t>i</w:t>
+            </w:r>
+          </w:p>
+        </w:tc>
+        <w:tc>
+          <w:tcPr>
+            <w:tcW w:w="1092" w:type="dxa"/>
+          </w:tcPr>
+          <w:p>
+            <w:pPr>
+              <w:spacing w:after="100" w:afterAutospacing="1"/>
+              <w:jc w:val="center"/>
+              <w:rPr>
+                <w:rFonts w:cstheme="minorHAnsi"/>
+                <w:bCs/>
+                <w:sz w:val="20"/>
+                <w:szCs w:val="20"/>
+                <w:lang w:val="de-DE"/>
+              </w:rPr>
+            </w:pPr>
+            <w:proofErr w:type="spellStart"/>
+            <w:r>
+              <w:rPr>
+                <w:rFonts w:cstheme="minorHAnsi"/>
+                <w:bCs/>
+                <w:sz w:val="20"/>
+                <w:szCs w:val="20"/>
+                <w:lang w:val="de-DE"/>
+              </w:rPr>
+              <w:t>sortierZahl</w:t>
+            </w:r>
+            <w:proofErr w:type="spellEnd"/>
+          </w:p>
+        </w:tc>
+        <w:tc>
+          <w:tcPr>
+            <w:tcW w:w="1213" w:type="dxa"/>
+          </w:tcPr>
+          <w:p>
+            <w:pPr>
+              <w:spacing w:after="100" w:afterAutospacing="1"/>
+              <w:jc w:val="center"/>
+              <w:rPr>
+                <w:rFonts w:cstheme="minorHAnsi"/>
+                <w:bCs/>
+                <w:sz w:val="20"/>
+                <w:szCs w:val="20"/>
+                <w:lang w:val="de-DE"/>
+              </w:rPr>
+            </w:pPr>
+            <w:proofErr w:type="spellStart"/>
+            <w:r>
+              <w:rPr>
+                <w:rFonts w:cstheme="minorHAnsi"/>
+                <w:bCs/>
+                <w:sz w:val="20"/>
+                <w:szCs w:val="20"/>
+                <w:lang w:val="de-DE"/>
+              </w:rPr>
+              <w:t>einfuegePos</w:t>
+            </w:r>
+            <w:proofErr w:type="spellEnd"/>
+          </w:p>
+        </w:tc>
+        <w:tc>
+          <w:tcPr>
+            <w:tcW w:w="1012" w:type="dxa"/>
+          </w:tcPr>
+          <w:p>
+            <w:pPr>
+              <w:spacing w:after="100" w:afterAutospacing="1"/>
+              <w:jc w:val="center"/>
+              <w:rPr>
+                <w:rFonts w:cstheme="minorHAnsi"/>
+                <w:bCs/>
+                <w:sz w:val="20"/>
+                <w:szCs w:val="20"/>
+                <w:lang w:val="de-DE"/>
+              </w:rPr>
+            </w:pPr>
+            <w:proofErr w:type="spellStart"/>
+            <w:r>
+              <w:rPr>
+                <w:rFonts w:cstheme="minorHAnsi"/>
+                <w:bCs/>
+                <w:sz w:val="20"/>
+                <w:szCs w:val="20"/>
+                <w:lang w:val="de-DE"/>
+              </w:rPr>
+              <w:t>while</w:t>
+            </w:r>
+            <w:proofErr w:type="spellEnd"/>
+            <w:r>
+              <w:rPr>
+                <w:rFonts w:cstheme="minorHAnsi"/>
+                <w:bCs/>
+                <w:sz w:val="20"/>
+                <w:szCs w:val="20"/>
+                <w:lang w:val="de-DE"/>
+              </w:rPr>
+              <w:t>-Durchlauf</w:t>
+            </w:r>
+          </w:p>
+        </w:tc>
+        <w:tc>
+          <w:tcPr>
+            <w:tcW w:w="2297" w:type="dxa"/>
+          </w:tcPr>
+          <w:p>
+            <w:pPr>
+              <w:spacing w:after="100" w:afterAutospacing="1"/>
+              <w:jc w:val="center"/>
+              <w:rPr>
+                <w:rFonts w:cstheme="minorHAnsi"/>
+                <w:bCs/>
+                <w:sz w:val="20"/>
+                <w:szCs w:val="20"/>
+                <w:lang w:val="de-DE"/>
+              </w:rPr>
+            </w:pPr>
+            <w:proofErr w:type="gramStart"/>
+            <w:r>
+              <w:rPr>
+                <w:rFonts w:cstheme="minorHAnsi"/>
+                <w:bCs/>
+                <w:sz w:val="20"/>
+                <w:szCs w:val="20"/>
+                <w:lang w:val="de-DE"/>
+              </w:rPr>
+              <w:t>zahlen[</w:t>
+            </w:r>
+            <w:proofErr w:type="spellStart"/>
+            <w:proofErr w:type="gramEnd"/>
+            <w:r>
+              <w:rPr>
+                <w:rFonts w:cstheme="minorHAnsi"/>
+                <w:bCs/>
+                <w:sz w:val="20"/>
+                <w:szCs w:val="20"/>
+                <w:lang w:val="de-DE"/>
+              </w:rPr>
+              <w:t>einfuegePos</w:t>
+            </w:r>
+            <w:proofErr w:type="spellEnd"/>
+            <w:r>
+              <w:rPr>
+                <w:rFonts w:cstheme="minorHAnsi"/>
+                <w:bCs/>
+                <w:sz w:val="20"/>
+                <w:szCs w:val="20"/>
+                <w:lang w:val="de-DE"/>
+              </w:rPr>
+              <w:t xml:space="preserve"> + 1</w:t>
+            </w:r>
+            <w:r>
+              <w:rPr>
+                <w:rFonts w:cstheme="minorHAnsi"/>
+                <w:bCs/>
+                <w:sz w:val="20"/>
+                <w:szCs w:val="20"/>
+                <w:lang w:val="de-DE"/>
+              </w:rPr>
+              <w:t>]</w:t>
+            </w:r>
+          </w:p>
+        </w:tc>
+        <w:tc>
+          <w:tcPr>
+            <w:tcW w:w="1333" w:type="dxa"/>
+          </w:tcPr>
+          <w:p>
+            <w:pPr>
+              <w:spacing w:after="100" w:afterAutospacing="1"/>
+              <w:jc w:val="center"/>
+              <w:rPr>
+                <w:rFonts w:cstheme="minorHAnsi"/>
+                <w:bCs/>
+                <w:sz w:val="20"/>
+                <w:szCs w:val="20"/>
+                <w:lang w:val="de-DE"/>
+              </w:rPr>
+            </w:pPr>
+            <w:proofErr w:type="spellStart"/>
+            <w:r>
+              <w:rPr>
+                <w:rFonts w:cstheme="minorHAnsi"/>
+                <w:bCs/>
+                <w:sz w:val="20"/>
+                <w:szCs w:val="20"/>
+                <w:lang w:val="de-DE"/>
+              </w:rPr>
+              <w:t>einfuegePos</w:t>
+            </w:r>
+            <w:proofErr w:type="spellEnd"/>
+          </w:p>
+        </w:tc>
+        <w:tc>
+          <w:tcPr>
+            <w:tcW w:w="2146" w:type="dxa"/>
+          </w:tcPr>
+          <w:p>
+            <w:pPr>
+              <w:spacing w:after="100" w:afterAutospacing="1"/>
+              <w:jc w:val="center"/>
+              <w:rPr>
+                <w:rFonts w:cstheme="minorHAnsi"/>
+                <w:bCs/>
+                <w:sz w:val="20"/>
+                <w:szCs w:val="20"/>
+                <w:lang w:val="de-DE"/>
+              </w:rPr>
+            </w:pPr>
+            <w:proofErr w:type="gramStart"/>
+            <w:r>
+              <w:rPr>
+                <w:rFonts w:cstheme="minorHAnsi"/>
+                <w:bCs/>
+                <w:sz w:val="20"/>
+                <w:szCs w:val="20"/>
+                <w:lang w:val="de-DE"/>
+              </w:rPr>
+              <w:t>z</w:t>
+            </w:r>
+            <w:r>
+              <w:rPr>
+                <w:rFonts w:cstheme="minorHAnsi"/>
+                <w:bCs/>
+                <w:sz w:val="20"/>
+                <w:szCs w:val="20"/>
+                <w:lang w:val="de-DE"/>
+              </w:rPr>
+              <w:t>ahlen[</w:t>
+            </w:r>
+            <w:proofErr w:type="spellStart"/>
+            <w:proofErr w:type="gramEnd"/>
+            <w:r>
+              <w:rPr>
+                <w:rFonts w:cstheme="minorHAnsi"/>
+                <w:bCs/>
+                <w:sz w:val="20"/>
+                <w:szCs w:val="20"/>
+                <w:lang w:val="de-DE"/>
+              </w:rPr>
+              <w:t>einfuegePos</w:t>
+            </w:r>
+            <w:proofErr w:type="spellEnd"/>
+            <w:r>
+              <w:rPr>
+                <w:rFonts w:cstheme="minorHAnsi"/>
+                <w:bCs/>
+                <w:sz w:val="20"/>
+                <w:szCs w:val="20"/>
+                <w:lang w:val="de-DE"/>
+              </w:rPr>
+              <w:t xml:space="preserve"> +1</w:t>
+            </w:r>
+            <w:r>
+              <w:rPr>
+                <w:rFonts w:cstheme="minorHAnsi"/>
+                <w:bCs/>
+                <w:sz w:val="20"/>
+                <w:szCs w:val="20"/>
+                <w:lang w:val="de-DE"/>
+              </w:rPr>
+              <w:t>]</w:t>
+            </w:r>
+          </w:p>
+        </w:tc>
+      </w:tr>
+      <w:tr>
+        <w:trPr>
+          <w:trHeight w:val="316"/>
+        </w:trPr>
+        <w:tc>
+          <w:tcPr>
+            <w:tcW w:w="535" w:type="dxa"/>
+            <w:vAlign w:val="center"/>
+          </w:tcPr>
+          <w:p>
+            <w:pPr>
+              <w:spacing w:after="100" w:afterAutospacing="1"/>
+              <w:jc w:val="center"/>
+              <w:rPr>
+                <w:rFonts w:cstheme="minorHAnsi"/>
+                <w:bCs/>
+                <w:lang w:val="de-DE"/>
+              </w:rPr>
+            </w:pPr>
+            <w:r>
+              <w:rPr>
+                <w:rFonts w:cstheme="minorHAnsi"/>
+                <w:bCs/>
+                <w:lang w:val="de-DE"/>
+              </w:rPr>
+              <w:t>1</w:t>
+            </w:r>
+          </w:p>
+        </w:tc>
+        <w:tc>
+          <w:tcPr>
+            <w:tcW w:w="1092" w:type="dxa"/>
+            <w:vAlign w:val="center"/>
+          </w:tcPr>
+          <w:p>
+            <w:pPr>
+              <w:spacing w:after="100" w:afterAutospacing="1"/>
+              <w:jc w:val="center"/>
+              <w:rPr>
+                <w:rFonts w:cstheme="minorHAnsi"/>
+                <w:bCs/>
+                <w:lang w:val="de-DE"/>
+              </w:rPr>
+            </w:pPr>
+          </w:p>
+        </w:tc>
+        <w:tc>
+          <w:tcPr>
+            <w:tcW w:w="1213" w:type="dxa"/>
+            <w:vAlign w:val="center"/>
+          </w:tcPr>
+          <w:p>
+            <w:pPr>
+              <w:spacing w:after="100" w:afterAutospacing="1"/>
+              <w:jc w:val="center"/>
+              <w:rPr>
+                <w:rFonts w:cstheme="minorHAnsi"/>
+                <w:bCs/>
+                <w:lang w:val="de-DE"/>
+              </w:rPr>
+            </w:pPr>
+          </w:p>
+        </w:tc>
+        <w:tc>
+          <w:tcPr>
+            <w:tcW w:w="1012" w:type="dxa"/>
+            <w:vAlign w:val="center"/>
+          </w:tcPr>
+          <w:p>
+            <w:pPr>
+              <w:spacing w:after="100" w:afterAutospacing="1"/>
+              <w:jc w:val="center"/>
+              <w:rPr>
+                <w:rFonts w:cstheme="minorHAnsi"/>
+                <w:bCs/>
+                <w:lang w:val="de-DE"/>
+              </w:rPr>
+            </w:pPr>
+            <w:r>
+              <w:rPr>
+                <w:rFonts w:cstheme="minorHAnsi"/>
+                <w:bCs/>
+                <w:lang w:val="de-DE"/>
+              </w:rPr>
+              <w:t>1</w:t>
+            </w:r>
+          </w:p>
+        </w:tc>
+        <w:tc>
+          <w:tcPr>
+            <w:tcW w:w="2297" w:type="dxa"/>
+            <w:vAlign w:val="center"/>
+          </w:tcPr>
+          <w:p>
+            <w:pPr>
+              <w:spacing w:after="100" w:afterAutospacing="1"/>
+              <w:jc w:val="center"/>
+              <w:rPr>
+                <w:rFonts w:cstheme="minorHAnsi"/>
+                <w:bCs/>
+                <w:lang w:val="de-DE"/>
+              </w:rPr>
+            </w:pPr>
+          </w:p>
+        </w:tc>
+        <w:tc>
+          <w:tcPr>
+            <w:tcW w:w="1333" w:type="dxa"/>
+            <w:vAlign w:val="center"/>
+          </w:tcPr>
+          <w:p>
+            <w:pPr>
+              <w:spacing w:after="100" w:afterAutospacing="1"/>
+              <w:jc w:val="center"/>
+              <w:rPr>
+                <w:rFonts w:cstheme="minorHAnsi"/>
+                <w:bCs/>
+                <w:lang w:val="de-DE"/>
+              </w:rPr>
+            </w:pPr>
+          </w:p>
+        </w:tc>
+        <w:tc>
+          <w:tcPr>
+            <w:tcW w:w="2146" w:type="dxa"/>
+          </w:tcPr>
+          <w:p>
+            <w:pPr>
+              <w:spacing w:after="100" w:afterAutospacing="1"/>
+              <w:jc w:val="center"/>
+              <w:rPr>
+                <w:rFonts w:cstheme="minorHAnsi"/>
+                <w:bCs/>
+                <w:lang w:val="de-DE"/>
+              </w:rPr>
+            </w:pPr>
+          </w:p>
+        </w:tc>
+      </w:tr>
+      <w:tr>
+        <w:trPr>
+          <w:trHeight w:val="394"/>
+        </w:trPr>
+        <w:tc>
+          <w:tcPr>
+            <w:tcW w:w="535" w:type="dxa"/>
+            <w:vAlign w:val="center"/>
+          </w:tcPr>
+          <w:p>
+            <w:pPr>
+              <w:spacing w:after="100" w:afterAutospacing="1"/>
+              <w:jc w:val="center"/>
+              <w:rPr>
+                <w:rFonts w:cstheme="minorHAnsi"/>
+                <w:bCs/>
+                <w:lang w:val="de-DE"/>
+              </w:rPr>
+            </w:pPr>
+            <w:r>
+              <w:rPr>
+                <w:rFonts w:cstheme="minorHAnsi"/>
+                <w:bCs/>
+                <w:lang w:val="de-DE"/>
+              </w:rPr>
+              <w:t>2</w:t>
+            </w:r>
+          </w:p>
+        </w:tc>
+        <w:tc>
+          <w:tcPr>
+            <w:tcW w:w="1092" w:type="dxa"/>
+            <w:vAlign w:val="center"/>
+          </w:tcPr>
+          <w:p>
+            <w:pPr>
+              <w:spacing w:after="100" w:afterAutospacing="1"/>
+              <w:jc w:val="center"/>
+              <w:rPr>
+                <w:rFonts w:cstheme="minorHAnsi"/>
+                <w:bCs/>
+                <w:lang w:val="de-DE"/>
+              </w:rPr>
+            </w:pPr>
+          </w:p>
+        </w:tc>
+        <w:tc>
+          <w:tcPr>
+            <w:tcW w:w="1213" w:type="dxa"/>
+            <w:vAlign w:val="center"/>
+          </w:tcPr>
+          <w:p>
+            <w:pPr>
+              <w:spacing w:after="100" w:afterAutospacing="1"/>
+              <w:jc w:val="center"/>
+              <w:rPr>
+                <w:rFonts w:cstheme="minorHAnsi"/>
+                <w:bCs/>
+                <w:lang w:val="de-DE"/>
+              </w:rPr>
+            </w:pPr>
+          </w:p>
+        </w:tc>
+        <w:tc>
+          <w:tcPr>
+            <w:tcW w:w="1012" w:type="dxa"/>
+            <w:vAlign w:val="center"/>
+          </w:tcPr>
+          <w:p>
+            <w:pPr>
+              <w:spacing w:after="100" w:afterAutospacing="1"/>
+              <w:jc w:val="center"/>
+              <w:rPr>
+                <w:rFonts w:cstheme="minorHAnsi"/>
+                <w:bCs/>
+                <w:lang w:val="de-DE"/>
+              </w:rPr>
+            </w:pPr>
+            <w:r>
+              <w:rPr>
+                <w:rFonts w:cstheme="minorHAnsi"/>
+                <w:bCs/>
+                <w:lang w:val="de-DE"/>
+              </w:rPr>
+              <w:t>1</w:t>
+            </w:r>
+          </w:p>
+        </w:tc>
+        <w:tc>
+          <w:tcPr>
+            <w:tcW w:w="2297" w:type="dxa"/>
+            <w:vAlign w:val="center"/>
+          </w:tcPr>
+          <w:p>
+            <w:pPr>
+              <w:spacing w:after="100" w:afterAutospacing="1"/>
+              <w:jc w:val="center"/>
+              <w:rPr>
+                <w:rFonts w:cstheme="minorHAnsi"/>
+                <w:bCs/>
+                <w:lang w:val="de-DE"/>
+              </w:rPr>
+            </w:pPr>
+          </w:p>
+        </w:tc>
+        <w:tc>
+          <w:tcPr>
+            <w:tcW w:w="1333" w:type="dxa"/>
+            <w:vAlign w:val="center"/>
+          </w:tcPr>
+          <w:p>
+            <w:pPr>
+              <w:spacing w:after="100" w:afterAutospacing="1"/>
+              <w:jc w:val="center"/>
+              <w:rPr>
+                <w:rFonts w:cstheme="minorHAnsi"/>
+                <w:bCs/>
+                <w:lang w:val="de-DE"/>
+              </w:rPr>
+            </w:pPr>
+          </w:p>
+        </w:tc>
+        <w:tc>
+          <w:tcPr>
+            <w:tcW w:w="2146" w:type="dxa"/>
+            <w:vAlign w:val="center"/>
+          </w:tcPr>
+          <w:p>
+            <w:pPr>
+              <w:spacing w:after="100" w:afterAutospacing="1"/>
+              <w:jc w:val="center"/>
+              <w:rPr>
+                <w:rFonts w:cstheme="minorHAnsi"/>
+                <w:bCs/>
+                <w:lang w:val="de-DE"/>
+              </w:rPr>
+            </w:pPr>
+          </w:p>
+        </w:tc>
+      </w:tr>
+      <w:tr>
+        <w:trPr>
+          <w:trHeight w:val="88"/>
+        </w:trPr>
+        <w:tc>
+          <w:tcPr>
+            <w:tcW w:w="535" w:type="dxa"/>
+            <w:vMerge w:val="restart"/>
+            <w:vAlign w:val="center"/>
+          </w:tcPr>
+          <w:p>
+            <w:pPr>
+              <w:spacing w:after="100" w:afterAutospacing="1"/>
+              <w:jc w:val="center"/>
+              <w:rPr>
+                <w:rFonts w:cstheme="minorHAnsi"/>
+                <w:bCs/>
+                <w:lang w:val="de-DE"/>
+              </w:rPr>
+            </w:pPr>
+            <w:r>
+              <w:rPr>
+                <w:rFonts w:cstheme="minorHAnsi"/>
+                <w:bCs/>
+                <w:lang w:val="de-DE"/>
+              </w:rPr>
+              <w:t>3</w:t>
+            </w:r>
+          </w:p>
+        </w:tc>
+        <w:tc>
+          <w:tcPr>
+            <w:tcW w:w="1092" w:type="dxa"/>
+            <w:vMerge w:val="restart"/>
+            <w:vAlign w:val="center"/>
+          </w:tcPr>
+          <w:p>
+            <w:pPr>
+              <w:spacing w:after="100" w:afterAutospacing="1"/>
+              <w:jc w:val="center"/>
+              <w:rPr>
+                <w:rFonts w:cstheme="minorHAnsi"/>
+                <w:bCs/>
+                <w:lang w:val="de-DE"/>
+              </w:rPr>
+            </w:pPr>
+          </w:p>
+        </w:tc>
+        <w:tc>
+          <w:tcPr>
+            <w:tcW w:w="1213" w:type="dxa"/>
+            <w:vMerge w:val="restart"/>
+            <w:vAlign w:val="center"/>
+          </w:tcPr>
+          <w:p>
+            <w:pPr>
+              <w:spacing w:after="100" w:afterAutospacing="1"/>
+              <w:jc w:val="center"/>
+              <w:rPr>
+                <w:rFonts w:cstheme="minorHAnsi"/>
+                <w:bCs/>
+                <w:lang w:val="de-DE"/>
+              </w:rPr>
+            </w:pPr>
+          </w:p>
+        </w:tc>
+        <w:tc>
+          <w:tcPr>
+            <w:tcW w:w="1012" w:type="dxa"/>
+            <w:vAlign w:val="center"/>
+          </w:tcPr>
+          <w:p>
+            <w:pPr>
+              <w:spacing w:after="100" w:afterAutospacing="1"/>
+              <w:jc w:val="center"/>
+              <w:rPr>
+                <w:rFonts w:cstheme="minorHAnsi"/>
+                <w:bCs/>
+                <w:lang w:val="de-DE"/>
+              </w:rPr>
+            </w:pPr>
+            <w:r>
+              <w:rPr>
+                <w:rFonts w:cstheme="minorHAnsi"/>
+                <w:bCs/>
+                <w:lang w:val="de-DE"/>
+              </w:rPr>
+              <w:t>1</w:t>
+            </w:r>
+          </w:p>
+        </w:tc>
+        <w:tc>
+          <w:tcPr>
+            <w:tcW w:w="2297" w:type="dxa"/>
+            <w:vAlign w:val="center"/>
+          </w:tcPr>
+          <w:p>
+            <w:pPr>
+              <w:spacing w:after="100" w:afterAutospacing="1"/>
+              <w:jc w:val="center"/>
+              <w:rPr>
+                <w:rFonts w:cstheme="minorHAnsi"/>
+                <w:bCs/>
+                <w:lang w:val="de-DE"/>
+              </w:rPr>
+            </w:pPr>
+          </w:p>
+        </w:tc>
+        <w:tc>
+          <w:tcPr>
+            <w:tcW w:w="1333" w:type="dxa"/>
+            <w:vAlign w:val="center"/>
+          </w:tcPr>
+          <w:p>
+            <w:pPr>
+              <w:spacing w:after="100" w:afterAutospacing="1"/>
+              <w:jc w:val="center"/>
+              <w:rPr>
+                <w:rFonts w:cstheme="minorHAnsi"/>
+                <w:bCs/>
+                <w:lang w:val="de-DE"/>
+              </w:rPr>
+            </w:pPr>
+          </w:p>
+        </w:tc>
+        <w:tc>
+          <w:tcPr>
+            <w:tcW w:w="2146" w:type="dxa"/>
+            <w:vMerge w:val="restart"/>
+            <w:vAlign w:val="center"/>
+          </w:tcPr>
+          <w:p>
+            <w:pPr>
+              <w:spacing w:after="100" w:afterAutospacing="1"/>
+              <w:jc w:val="center"/>
+              <w:rPr>
+                <w:rFonts w:cstheme="minorHAnsi"/>
+                <w:bCs/>
+                <w:lang w:val="de-DE"/>
+              </w:rPr>
+            </w:pPr>
+          </w:p>
+        </w:tc>
+      </w:tr>
+      <w:tr>
+        <w:trPr>
+          <w:trHeight w:val="88"/>
+        </w:trPr>
+        <w:tc>
+          <w:tcPr>
+            <w:tcW w:w="535" w:type="dxa"/>
+            <w:vMerge/>
+            <w:vAlign w:val="center"/>
+          </w:tcPr>
+          <w:p>
+            <w:pPr>
+              <w:spacing w:after="100" w:afterAutospacing="1"/>
+              <w:jc w:val="center"/>
+              <w:rPr>
+                <w:rFonts w:cstheme="minorHAnsi"/>
+                <w:bCs/>
+                <w:lang w:val="de-DE"/>
+              </w:rPr>
+            </w:pPr>
+          </w:p>
+        </w:tc>
+        <w:tc>
+          <w:tcPr>
+            <w:tcW w:w="1092" w:type="dxa"/>
+            <w:vMerge/>
+            <w:vAlign w:val="center"/>
+          </w:tcPr>
+          <w:p>
+            <w:pPr>
+              <w:spacing w:after="100" w:afterAutospacing="1"/>
+              <w:jc w:val="center"/>
+              <w:rPr>
+                <w:rFonts w:cstheme="minorHAnsi"/>
+                <w:bCs/>
+                <w:lang w:val="de-DE"/>
+              </w:rPr>
+            </w:pPr>
+          </w:p>
+        </w:tc>
+        <w:tc>
+          <w:tcPr>
+            <w:tcW w:w="1213" w:type="dxa"/>
+            <w:vMerge/>
+            <w:vAlign w:val="center"/>
+          </w:tcPr>
+          <w:p>
+            <w:pPr>
+              <w:spacing w:after="100" w:afterAutospacing="1"/>
+              <w:jc w:val="center"/>
+              <w:rPr>
+                <w:rFonts w:cstheme="minorHAnsi"/>
+                <w:bCs/>
+                <w:lang w:val="de-DE"/>
+              </w:rPr>
+            </w:pPr>
+          </w:p>
+        </w:tc>
+        <w:tc>
+          <w:tcPr>
+            <w:tcW w:w="1012" w:type="dxa"/>
+            <w:vAlign w:val="center"/>
+          </w:tcPr>
+          <w:p>
+            <w:pPr>
+              <w:spacing w:after="100" w:afterAutospacing="1"/>
+              <w:jc w:val="center"/>
+              <w:rPr>
+                <w:rFonts w:cstheme="minorHAnsi"/>
+                <w:bCs/>
+                <w:lang w:val="de-DE"/>
+              </w:rPr>
+            </w:pPr>
+            <w:r>
+              <w:rPr>
+                <w:rFonts w:cstheme="minorHAnsi"/>
+                <w:bCs/>
+                <w:lang w:val="de-DE"/>
+              </w:rPr>
+              <w:t>2</w:t>
+            </w:r>
+          </w:p>
+        </w:tc>
+        <w:tc>
+          <w:tcPr>
+            <w:tcW w:w="2297" w:type="dxa"/>
+            <w:vAlign w:val="center"/>
+          </w:tcPr>
+          <w:p>
+            <w:pPr>
+              <w:spacing w:after="100" w:afterAutospacing="1"/>
+              <w:jc w:val="center"/>
+              <w:rPr>
+                <w:rFonts w:cstheme="minorHAnsi"/>
+                <w:bCs/>
+                <w:lang w:val="de-DE"/>
+              </w:rPr>
+            </w:pPr>
+          </w:p>
+        </w:tc>
+        <w:tc>
+          <w:tcPr>
+            <w:tcW w:w="1333" w:type="dxa"/>
+            <w:vAlign w:val="center"/>
+          </w:tcPr>
+          <w:p>
+            <w:pPr>
+              <w:spacing w:after="100" w:afterAutospacing="1"/>
+              <w:jc w:val="center"/>
+              <w:rPr>
+                <w:rFonts w:cstheme="minorHAnsi"/>
+                <w:bCs/>
+                <w:lang w:val="de-DE"/>
+              </w:rPr>
+            </w:pPr>
+          </w:p>
+        </w:tc>
+        <w:tc>
+          <w:tcPr>
+            <w:tcW w:w="2146" w:type="dxa"/>
+            <w:vMerge/>
+          </w:tcPr>
+          <w:p>
+            <w:pPr>
+              <w:spacing w:after="100" w:afterAutospacing="1"/>
+              <w:jc w:val="center"/>
+              <w:rPr>
+                <w:rFonts w:cstheme="minorHAnsi"/>
+                <w:bCs/>
+                <w:lang w:val="de-DE"/>
+              </w:rPr>
+            </w:pPr>
+          </w:p>
+        </w:tc>
+      </w:tr>
+      <w:tr>
+        <w:trPr>
+          <w:trHeight w:val="88"/>
+        </w:trPr>
+        <w:tc>
+          <w:tcPr>
+            <w:tcW w:w="535" w:type="dxa"/>
+            <w:vMerge/>
+            <w:vAlign w:val="center"/>
+          </w:tcPr>
+          <w:p>
+            <w:pPr>
+              <w:spacing w:after="100" w:afterAutospacing="1"/>
+              <w:jc w:val="center"/>
+              <w:rPr>
+                <w:rFonts w:cstheme="minorHAnsi"/>
+                <w:bCs/>
+                <w:lang w:val="de-DE"/>
+              </w:rPr>
+            </w:pPr>
+          </w:p>
+        </w:tc>
+        <w:tc>
+          <w:tcPr>
+            <w:tcW w:w="1092" w:type="dxa"/>
+            <w:vMerge/>
+            <w:vAlign w:val="center"/>
+          </w:tcPr>
+          <w:p>
+            <w:pPr>
+              <w:spacing w:after="100" w:afterAutospacing="1"/>
+              <w:jc w:val="center"/>
+              <w:rPr>
+                <w:rFonts w:cstheme="minorHAnsi"/>
+                <w:bCs/>
+                <w:lang w:val="de-DE"/>
+              </w:rPr>
+            </w:pPr>
+          </w:p>
+        </w:tc>
+        <w:tc>
+          <w:tcPr>
+            <w:tcW w:w="1213" w:type="dxa"/>
+            <w:vMerge/>
+            <w:vAlign w:val="center"/>
+          </w:tcPr>
+          <w:p>
+            <w:pPr>
+              <w:spacing w:after="100" w:afterAutospacing="1"/>
+              <w:jc w:val="center"/>
+              <w:rPr>
+                <w:rFonts w:cstheme="minorHAnsi"/>
+                <w:bCs/>
+                <w:lang w:val="de-DE"/>
+              </w:rPr>
+            </w:pPr>
+          </w:p>
+        </w:tc>
+        <w:tc>
+          <w:tcPr>
+            <w:tcW w:w="1012" w:type="dxa"/>
+            <w:vAlign w:val="center"/>
+          </w:tcPr>
+          <w:p>
+            <w:pPr>
+              <w:spacing w:after="100" w:afterAutospacing="1"/>
+              <w:jc w:val="center"/>
+              <w:rPr>
+                <w:rFonts w:cstheme="minorHAnsi"/>
+                <w:bCs/>
+                <w:lang w:val="de-DE"/>
+              </w:rPr>
+            </w:pPr>
+            <w:r>
+              <w:rPr>
+                <w:rFonts w:cstheme="minorHAnsi"/>
+                <w:bCs/>
+                <w:lang w:val="de-DE"/>
+              </w:rPr>
+              <w:t>3</w:t>
+            </w:r>
+          </w:p>
+        </w:tc>
+        <w:tc>
+          <w:tcPr>
+            <w:tcW w:w="2297" w:type="dxa"/>
+            <w:vAlign w:val="center"/>
+          </w:tcPr>
+          <w:p>
+            <w:pPr>
+              <w:spacing w:after="100" w:afterAutospacing="1"/>
+              <w:jc w:val="center"/>
+              <w:rPr>
+                <w:rFonts w:cstheme="minorHAnsi"/>
+                <w:bCs/>
+                <w:lang w:val="de-DE"/>
+              </w:rPr>
+            </w:pPr>
+          </w:p>
+        </w:tc>
+        <w:tc>
+          <w:tcPr>
+            <w:tcW w:w="1333" w:type="dxa"/>
+            <w:vAlign w:val="center"/>
+          </w:tcPr>
+          <w:p>
+            <w:pPr>
+              <w:spacing w:after="100" w:afterAutospacing="1"/>
+              <w:jc w:val="center"/>
+              <w:rPr>
+                <w:rFonts w:cstheme="minorHAnsi"/>
+                <w:bCs/>
+                <w:lang w:val="de-DE"/>
+              </w:rPr>
+            </w:pPr>
+          </w:p>
+        </w:tc>
+        <w:tc>
+          <w:tcPr>
+            <w:tcW w:w="2146" w:type="dxa"/>
+            <w:vMerge/>
+          </w:tcPr>
+          <w:p>
+            <w:pPr>
+              <w:spacing w:after="100" w:afterAutospacing="1"/>
+              <w:jc w:val="center"/>
+              <w:rPr>
+                <w:rFonts w:cstheme="minorHAnsi"/>
+                <w:bCs/>
+                <w:lang w:val="de-DE"/>
+              </w:rPr>
+            </w:pPr>
+          </w:p>
+        </w:tc>
+      </w:tr>
+      <w:tr>
+        <w:tc>
+          <w:tcPr>
+            <w:tcW w:w="9628" w:type="dxa"/>
+            <w:gridSpan w:val="7"/>
+          </w:tcPr>
+          <w:p>
+            <w:pPr>
+              <w:spacing w:after="100" w:afterAutospacing="1"/>
+              <w:rPr>
+                <w:rFonts w:cstheme="minorHAnsi"/>
+                <w:b/>
+                <w:lang w:val="de-DE"/>
+              </w:rPr>
+            </w:pPr>
+            <w:r>
+              <w:rPr>
+                <w:rFonts w:cstheme="minorHAnsi"/>
+                <w:b/>
+                <w:lang w:val="de-DE"/>
+              </w:rPr>
+              <w:t xml:space="preserve">Ausgabe: </w:t>
+            </w:r>
+          </w:p>
+        </w:tc>
+      </w:tr>
+    </w:tbl>
+    <w:p>
+      <w:pPr>
+        <w:spacing w:before="360" w:after="0" w:line="240" w:lineRule="auto"/>
+        <w:rPr>
+          <w:b/>
+          <w:bCs/>
+          <w:noProof/>
+          <w:sz w:val="24"/>
+          <w:szCs w:val="24"/>
+        </w:rPr>
+      </w:pPr>
+      <w:r>
+        <w:rPr>
+          <w:b/>
+          <w:bCs/>
+          <w:noProof/>
+          <w:sz w:val="24"/>
+          <w:szCs w:val="24"/>
+        </w:rPr>
+        <w:t>Aufgabe 5: Effizienzbetrachtung</w:t>
+      </w:r>
+    </w:p>
+    <w:p>
+      <w:pPr>
+        <w:spacing w:before="80" w:after="120" w:line="240" w:lineRule="auto"/>
+        <w:rPr>
+          <w:noProof/>
+        </w:rPr>
+      </w:pPr>
+      <w:r>
+        <w:rPr>
+          <w:noProof/>
+        </w:rPr>
+        <w:t>Geben Sie die Anzahl der notwendigen Vergleiche im schlechtesten Fall an.</w:t>
+      </w:r>
+    </w:p>
+    <w:tbl>
+      <w:tblPr>
+        <w:tblStyle w:val="Tabellenraster"/>
+        <w:tblW w:w="0" w:type="auto"/>
+        <w:tblCellMar>
+          <w:top w:w="85" w:type="dxa"/>
+          <w:bottom w:w="85" w:type="dxa"/>
+        </w:tblCellMar>
+        <w:tblLook w:val="04A0" w:firstRow="1" w:lastRow="0" w:firstColumn="1" w:lastColumn="0" w:noHBand="0" w:noVBand="1"/>
+      </w:tblPr>
+      <w:tblGrid>
+        <w:gridCol w:w="1413"/>
+        <w:gridCol w:w="2126"/>
+        <w:gridCol w:w="6089"/>
+      </w:tblGrid>
+      <w:tr>
+        <w:tc>
+          <w:tcPr>
+            <w:tcW w:w="1413" w:type="dxa"/>
+            <w:shd w:val="clear" w:color="auto" w:fill="E7E6E6" w:themeFill="background2"/>
+          </w:tcPr>
+          <w:p>
+            <w:pPr>
+              <w:jc w:val="center"/>
+              <w:rPr>
+                <w:b/>
+                <w:bCs/>
+                <w:noProof/>
+              </w:rPr>
+            </w:pPr>
+            <w:r>
+              <w:rPr>
+                <w:b/>
+                <w:bCs/>
+                <w:noProof/>
+              </w:rPr>
+              <w:t>Beispiel</w:t>
+            </w:r>
+          </w:p>
+        </w:tc>
+        <w:tc>
+          <w:tcPr>
+            <w:tcW w:w="2126" w:type="dxa"/>
+            <w:shd w:val="clear" w:color="auto" w:fill="E7E6E6" w:themeFill="background2"/>
+          </w:tcPr>
+          <w:p>
+            <w:pPr>
+              <w:jc w:val="center"/>
+              <w:rPr>
+                <w:b/>
+                <w:bCs/>
+                <w:noProof/>
+              </w:rPr>
+            </w:pPr>
+            <w:r>
+              <w:rPr>
+                <w:b/>
+                <w:bCs/>
+                <w:noProof/>
+              </w:rPr>
+              <w:t>Anzahl der Elemente</w:t>
+            </w:r>
+          </w:p>
+        </w:tc>
+        <w:tc>
+          <w:tcPr>
+            <w:tcW w:w="6089" w:type="dxa"/>
+            <w:shd w:val="clear" w:color="auto" w:fill="E7E6E6" w:themeFill="background2"/>
+          </w:tcPr>
+          <w:p>
+            <w:pPr>
+              <w:jc w:val="center"/>
+              <w:rPr>
+                <w:b/>
+                <w:bCs/>
+                <w:noProof/>
+              </w:rPr>
+            </w:pPr>
+            <w:r>
+              <w:rPr>
+                <w:b/>
+                <w:bCs/>
+                <w:noProof/>
+              </w:rPr>
+              <w:t>Anzahl der Vergleiche</w:t>
+            </w:r>
+          </w:p>
+        </w:tc>
+      </w:tr>
+      <w:tr>
+        <w:tc>
+          <w:tcPr>
+            <w:tcW w:w="1413" w:type="dxa"/>
+          </w:tcPr>
+          <w:p>
+            <w:pPr>
+              <w:jc w:val="center"/>
+              <w:rPr>
+                <w:noProof/>
+              </w:rPr>
+            </w:pPr>
+            <w:r>
+              <w:rPr>
+                <w:noProof/>
+              </w:rPr>
+              <w:t>[5, 3]</w:t>
+            </w:r>
+          </w:p>
+        </w:tc>
+        <w:tc>
+          <w:tcPr>
+            <w:tcW w:w="2126" w:type="dxa"/>
+          </w:tcPr>
+          <w:p>
+            <w:pPr>
+              <w:jc w:val="center"/>
+              <w:rPr>
+                <w:noProof/>
+              </w:rPr>
+            </w:pPr>
+            <w:r>
+              <w:rPr>
+                <w:noProof/>
+              </w:rPr>
+              <w:t>2</w:t>
+            </w:r>
+          </w:p>
+        </w:tc>
+        <w:tc>
+          <w:tcPr>
+            <w:tcW w:w="6089" w:type="dxa"/>
+          </w:tcPr>
+          <w:p>
+            <w:pPr>
+              <w:rPr>
+                <w:noProof/>
+              </w:rPr>
+            </w:pPr>
+            <w:r>
+              <w:rPr>
+                <w:noProof/>
+              </w:rPr>
+              <w:t>0 + 1 = 1</w:t>
+            </w:r>
+          </w:p>
+        </w:tc>
+      </w:tr>
+      <w:tr>
+        <w:tc>
+          <w:tcPr>
+            <w:tcW w:w="1413" w:type="dxa"/>
+          </w:tcPr>
+          <w:p>
+            <w:pPr>
+              <w:jc w:val="center"/>
+              <w:rPr>
+                <w:noProof/>
+              </w:rPr>
+            </w:pPr>
+            <w:r>
+              <w:rPr>
+                <w:noProof/>
+              </w:rPr>
+              <w:t>[5, 4, 3]</w:t>
+            </w:r>
+          </w:p>
+        </w:tc>
+        <w:tc>
+          <w:tcPr>
+            <w:tcW w:w="2126" w:type="dxa"/>
+          </w:tcPr>
+          <w:p>
+            <w:pPr>
+              <w:jc w:val="center"/>
+              <w:rPr>
+                <w:noProof/>
+              </w:rPr>
+            </w:pPr>
+          </w:p>
+        </w:tc>
+        <w:tc>
+          <w:tcPr>
+            <w:tcW w:w="6089" w:type="dxa"/>
+          </w:tcPr>
+          <w:p>
+            <w:pPr>
+              <w:rPr>
+                <w:noProof/>
+              </w:rPr>
+            </w:pPr>
+          </w:p>
+        </w:tc>
+      </w:tr>
+      <w:tr>
+        <w:tc>
+          <w:tcPr>
+            <w:tcW w:w="1413" w:type="dxa"/>
+          </w:tcPr>
+          <w:p>
+            <w:pPr>
+              <w:jc w:val="center"/>
+              <w:rPr>
+                <w:noProof/>
+              </w:rPr>
+            </w:pPr>
+            <w:r>
+              <w:rPr>
+                <w:noProof/>
+              </w:rPr>
+              <w:t>[5, 4, 3</w:t>
+            </w:r>
+            <w:r>
+              <w:rPr>
+                <w:noProof/>
+              </w:rPr>
+              <w:t>, 2</w:t>
+            </w:r>
+            <w:r>
+              <w:rPr>
+                <w:noProof/>
+              </w:rPr>
+              <w:t>]</w:t>
+            </w:r>
+          </w:p>
+        </w:tc>
+        <w:tc>
+          <w:tcPr>
+            <w:tcW w:w="2126" w:type="dxa"/>
+          </w:tcPr>
+          <w:p>
+            <w:pPr>
+              <w:jc w:val="center"/>
+              <w:rPr>
+                <w:noProof/>
+              </w:rPr>
+            </w:pPr>
+          </w:p>
+        </w:tc>
+        <w:tc>
+          <w:tcPr>
+            <w:tcW w:w="6089" w:type="dxa"/>
+          </w:tcPr>
+          <w:p>
+            <w:pPr>
+              <w:rPr>
+                <w:noProof/>
+              </w:rPr>
+            </w:pPr>
+          </w:p>
+        </w:tc>
+      </w:tr>
+      <w:tr>
+        <w:tc>
+          <w:tcPr>
+            <w:tcW w:w="1413" w:type="dxa"/>
+          </w:tcPr>
+          <w:p>
+            <w:pPr>
+              <w:jc w:val="center"/>
+              <w:rPr>
+                <w:noProof/>
+              </w:rPr>
+            </w:pPr>
+            <w:r>
+              <w:rPr>
+                <w:noProof/>
+              </w:rPr>
+              <w:t>[5, 4, 3, 2, 1]</w:t>
+            </w:r>
+          </w:p>
+        </w:tc>
+        <w:tc>
+          <w:tcPr>
+            <w:tcW w:w="2126" w:type="dxa"/>
+          </w:tcPr>
+          <w:p>
+            <w:pPr>
+              <w:jc w:val="center"/>
+              <w:rPr>
+                <w:noProof/>
+              </w:rPr>
+            </w:pPr>
+          </w:p>
+        </w:tc>
+        <w:tc>
+          <w:tcPr>
+            <w:tcW w:w="6089" w:type="dxa"/>
+          </w:tcPr>
+          <w:p>
+            <w:pPr>
+              <w:rPr>
+                <w:noProof/>
+              </w:rPr>
+            </w:pPr>
+          </w:p>
+        </w:tc>
+      </w:tr>
+      <w:tr>
+        <w:tc>
+          <w:tcPr>
+            <w:tcW w:w="1413" w:type="dxa"/>
+          </w:tcPr>
+          <w:p>
+            <w:pPr>
+              <w:jc w:val="center"/>
+              <w:rPr>
+                <w:noProof/>
+              </w:rPr>
+            </w:pPr>
+            <w:r>
+              <w:rPr>
+                <w:noProof/>
+              </w:rPr>
+              <w:t>/</w:t>
+            </w:r>
+          </w:p>
+        </w:tc>
+        <w:tc>
+          <w:tcPr>
+            <w:tcW w:w="2126" w:type="dxa"/>
+          </w:tcPr>
+          <w:p>
+            <w:pPr>
+              <w:jc w:val="center"/>
+              <w:rPr>
+                <w:noProof/>
+              </w:rPr>
+            </w:pPr>
+            <w:r>
+              <w:rPr>
+                <w:noProof/>
+              </w:rPr>
+              <w:t>n</w:t>
+            </w:r>
+          </w:p>
+        </w:tc>
+        <w:tc>
+          <w:tcPr>
+            <w:tcW w:w="6089" w:type="dxa"/>
+          </w:tcPr>
+          <w:p>
+            <w:pPr>
+              <w:rPr>
+                <w:noProof/>
+              </w:rPr>
+            </w:pPr>
+          </w:p>
+        </w:tc>
+      </w:tr>
+    </w:tbl>
+    <w:p>
+      <w:pPr>
+        <w:spacing w:after="0" w:line="240" w:lineRule="auto"/>
+        <w:rPr>
+          <w:noProof/>
+          <w:sz w:val="6"/>
+          <w:szCs w:val="6"/>
+        </w:rPr>
+      </w:pPr>
+    </w:p>
     <w:sectPr>
-      <w:headerReference w:type="default" r:id="rId12"/>
+      <w:headerReference w:type="default" r:id="rId13"/>
       <w:type w:val="continuous"/>
       <w:pgSz w:w="11906" w:h="16838" w:code="9"/>
       <w:pgMar w:top="1134" w:right="1134" w:bottom="851" w:left="1134" w:header="567" w:footer="709" w:gutter="0"/>

</xml_diff>